<commit_message>
Adjunto entrega de la 2da iteracion del TP3
</commit_message>
<xml_diff>
--- a/TP3/Borrador de TP3 de Sistemas.docx
+++ b/TP3/Borrador de TP3 de Sistemas.docx
@@ -339,8 +339,6 @@
       <w:r>
         <w:t xml:space="preserve">Diagrama de contexto: </w:t>
       </w:r>
-      <w:bookmarkStart w:id="0" w:name="_GoBack"/>
-      <w:bookmarkEnd w:id="0"/>
     </w:p>
     <w:p>
       <w:pPr>
@@ -3164,13 +3162,6 @@
         </w:rPr>
         <w:t>El sistema debe registrar cotizaciones como “sin concretar” diariamente, y con una demora máxima de 5 minutos</w:t>
       </w:r>
-    </w:p>
-    <w:p>
-      <w:pPr>
-        <w:rPr>
-          <w:lang w:val="es-MX"/>
-        </w:rPr>
-      </w:pPr>
     </w:p>
     <w:p/>
     <w:p>
@@ -3192,12 +3183,54 @@
       </w:r>
     </w:p>
     <w:p/>
-    <w:p/>
+    <w:p>
+      <w:r>
+        <w:t xml:space="preserve">API </w:t>
+      </w:r>
+      <w:proofErr w:type="spellStart"/>
+      <w:r>
+        <w:t>autodesk</w:t>
+      </w:r>
+      <w:proofErr w:type="spellEnd"/>
+      <w:r>
+        <w:t xml:space="preserve"> </w:t>
+      </w:r>
+      <w:proofErr w:type="spellStart"/>
+      <w:r>
+        <w:t>forge</w:t>
+      </w:r>
+      <w:proofErr w:type="spellEnd"/>
+      <w:r>
+        <w:t xml:space="preserve">: </w:t>
+      </w:r>
+    </w:p>
+    <w:p>
+      <w:hyperlink r:id="rId6" w:history="1">
+        <w:r>
+          <w:rPr>
+            <w:rStyle w:val="Hipervnculo"/>
+          </w:rPr>
+          <w:t>https://aps.autodesk.com/en/docs/data/v2/developers_guide/basics/</w:t>
+        </w:r>
+      </w:hyperlink>
+    </w:p>
+    <w:p>
+      <w:hyperlink r:id="rId7" w:history="1">
+        <w:r>
+          <w:rPr>
+            <w:rStyle w:val="Hipervnculo"/>
+          </w:rPr>
+          <w:t>https://aps.autodesk.com/</w:t>
+        </w:r>
+      </w:hyperlink>
+      <w:r>
+        <w:t xml:space="preserve"> </w:t>
+      </w:r>
+    </w:p>
     <w:p/>
     <w:p>
       <w:proofErr w:type="spellStart"/>
       <w:r>
-        <w:lastRenderedPageBreak/>
         <w:t>DTOs</w:t>
       </w:r>
       <w:proofErr w:type="spellEnd"/>
@@ -4473,7 +4506,6 @@
               <w:rPr>
                 <w:b/>
               </w:rPr>
-              <w:lastRenderedPageBreak/>
               <w:t xml:space="preserve">Pantalla: </w:t>
             </w:r>
             <w:r>
@@ -4921,9 +4953,56 @@
             <w:tcW w:w="2832" w:type="dxa"/>
           </w:tcPr>
           <w:p>
+            <w:pPr>
+              <w:tabs>
+                <w:tab w:val="left" w:pos="795"/>
+              </w:tabs>
+            </w:pPr>
             <w:proofErr w:type="spellStart"/>
             <w:r>
               <w:t>Int</w:t>
+            </w:r>
+            <w:proofErr w:type="spellEnd"/>
+            <w:r>
+              <w:tab/>
+            </w:r>
+          </w:p>
+        </w:tc>
+      </w:tr>
+      <w:tr>
+        <w:tc>
+          <w:tcPr>
+            <w:tcW w:w="2831" w:type="dxa"/>
+          </w:tcPr>
+          <w:p>
+            <w:r>
+              <w:t>Record Box</w:t>
+            </w:r>
+          </w:p>
+        </w:tc>
+        <w:tc>
+          <w:tcPr>
+            <w:tcW w:w="2831" w:type="dxa"/>
+          </w:tcPr>
+          <w:p>
+            <w:r>
+              <w:t>Plano</w:t>
+            </w:r>
+          </w:p>
+        </w:tc>
+        <w:tc>
+          <w:tcPr>
+            <w:tcW w:w="2832" w:type="dxa"/>
+          </w:tcPr>
+          <w:p>
+            <w:pPr>
+              <w:tabs>
+                <w:tab w:val="left" w:pos="795"/>
+              </w:tabs>
+            </w:pPr>
+            <w:proofErr w:type="spellStart"/>
+            <w:r>
+              <w:t>dwg</w:t>
             </w:r>
             <w:proofErr w:type="spellEnd"/>
           </w:p>
@@ -5298,6 +5377,45 @@
           </w:tcPr>
           <w:p>
             <w:r>
+              <w:t>Puntos</w:t>
+            </w:r>
+          </w:p>
+        </w:tc>
+        <w:tc>
+          <w:tcPr>
+            <w:tcW w:w="2832" w:type="dxa"/>
+          </w:tcPr>
+          <w:p>
+            <w:proofErr w:type="spellStart"/>
+            <w:r>
+              <w:t>Int</w:t>
+            </w:r>
+            <w:proofErr w:type="spellEnd"/>
+          </w:p>
+        </w:tc>
+      </w:tr>
+      <w:tr>
+        <w:tc>
+          <w:tcPr>
+            <w:tcW w:w="2831" w:type="dxa"/>
+          </w:tcPr>
+          <w:p>
+            <w:proofErr w:type="spellStart"/>
+            <w:r>
+              <w:t>Label</w:t>
+            </w:r>
+            <w:proofErr w:type="spellEnd"/>
+            <w:r>
+              <w:t xml:space="preserve"> 4</w:t>
+            </w:r>
+          </w:p>
+        </w:tc>
+        <w:tc>
+          <w:tcPr>
+            <w:tcW w:w="2831" w:type="dxa"/>
+          </w:tcPr>
+          <w:p>
+            <w:r>
               <w:t>Fecha</w:t>
             </w:r>
           </w:p>
@@ -5325,7 +5443,7 @@
             </w:r>
             <w:proofErr w:type="spellEnd"/>
             <w:r>
-              <w:t xml:space="preserve"> 4</w:t>
+              <w:t xml:space="preserve"> 5</w:t>
             </w:r>
           </w:p>
         </w:tc>
@@ -5742,6 +5860,45 @@
           </w:tcPr>
           <w:p>
             <w:r>
+              <w:t>Puntos</w:t>
+            </w:r>
+          </w:p>
+        </w:tc>
+        <w:tc>
+          <w:tcPr>
+            <w:tcW w:w="2832" w:type="dxa"/>
+          </w:tcPr>
+          <w:p>
+            <w:proofErr w:type="spellStart"/>
+            <w:r>
+              <w:t>Int</w:t>
+            </w:r>
+            <w:proofErr w:type="spellEnd"/>
+          </w:p>
+        </w:tc>
+      </w:tr>
+      <w:tr>
+        <w:tc>
+          <w:tcPr>
+            <w:tcW w:w="2831" w:type="dxa"/>
+          </w:tcPr>
+          <w:p>
+            <w:proofErr w:type="spellStart"/>
+            <w:r>
+              <w:t>Label</w:t>
+            </w:r>
+            <w:proofErr w:type="spellEnd"/>
+            <w:r>
+              <w:t xml:space="preserve"> 4</w:t>
+            </w:r>
+          </w:p>
+        </w:tc>
+        <w:tc>
+          <w:tcPr>
+            <w:tcW w:w="2831" w:type="dxa"/>
+          </w:tcPr>
+          <w:p>
+            <w:r>
               <w:t>Fecha</w:t>
             </w:r>
           </w:p>
@@ -5769,7 +5926,7 @@
             </w:r>
             <w:proofErr w:type="spellEnd"/>
             <w:r>
-              <w:t xml:space="preserve"> 4</w:t>
+              <w:t xml:space="preserve"> 5</w:t>
             </w:r>
           </w:p>
         </w:tc>
@@ -5797,9 +5954,6 @@
         </w:tc>
       </w:tr>
     </w:tbl>
-    <w:p/>
-    <w:p/>
-    <w:p/>
     <w:p/>
     <w:p/>
     <w:p/>
@@ -6176,6 +6330,45 @@
             <w:tcW w:w="2831" w:type="dxa"/>
           </w:tcPr>
           <w:p>
+            <w:proofErr w:type="spellStart"/>
+            <w:r>
+              <w:t>Label</w:t>
+            </w:r>
+            <w:proofErr w:type="spellEnd"/>
+            <w:r>
+              <w:t xml:space="preserve"> 3</w:t>
+            </w:r>
+          </w:p>
+        </w:tc>
+        <w:tc>
+          <w:tcPr>
+            <w:tcW w:w="2831" w:type="dxa"/>
+          </w:tcPr>
+          <w:p>
+            <w:r>
+              <w:t>Puntos</w:t>
+            </w:r>
+          </w:p>
+        </w:tc>
+        <w:tc>
+          <w:tcPr>
+            <w:tcW w:w="2832" w:type="dxa"/>
+          </w:tcPr>
+          <w:p>
+            <w:proofErr w:type="spellStart"/>
+            <w:r>
+              <w:t>Int</w:t>
+            </w:r>
+            <w:proofErr w:type="spellEnd"/>
+          </w:p>
+        </w:tc>
+      </w:tr>
+      <w:tr>
+        <w:tc>
+          <w:tcPr>
+            <w:tcW w:w="2831" w:type="dxa"/>
+          </w:tcPr>
+          <w:p>
             <w:r>
               <w:t>Text box 1</w:t>
             </w:r>
@@ -6823,6 +7016,45 @@
           </w:tcPr>
           <w:p>
             <w:r>
+              <w:t>Puntos</w:t>
+            </w:r>
+          </w:p>
+        </w:tc>
+        <w:tc>
+          <w:tcPr>
+            <w:tcW w:w="2832" w:type="dxa"/>
+          </w:tcPr>
+          <w:p>
+            <w:proofErr w:type="spellStart"/>
+            <w:r>
+              <w:t>Int</w:t>
+            </w:r>
+            <w:proofErr w:type="spellEnd"/>
+          </w:p>
+        </w:tc>
+      </w:tr>
+      <w:tr>
+        <w:tc>
+          <w:tcPr>
+            <w:tcW w:w="2831" w:type="dxa"/>
+          </w:tcPr>
+          <w:p>
+            <w:proofErr w:type="spellStart"/>
+            <w:r>
+              <w:t>Label</w:t>
+            </w:r>
+            <w:proofErr w:type="spellEnd"/>
+            <w:r>
+              <w:t xml:space="preserve"> 5</w:t>
+            </w:r>
+          </w:p>
+        </w:tc>
+        <w:tc>
+          <w:tcPr>
+            <w:tcW w:w="2831" w:type="dxa"/>
+          </w:tcPr>
+          <w:p>
+            <w:r>
               <w:t>Calle</w:t>
             </w:r>
           </w:p>
@@ -6852,7 +7084,7 @@
             </w:r>
             <w:proofErr w:type="spellEnd"/>
             <w:r>
-              <w:t xml:space="preserve"> 5</w:t>
+              <w:t xml:space="preserve"> 6</w:t>
             </w:r>
           </w:p>
         </w:tc>
@@ -6891,7 +7123,7 @@
             </w:r>
             <w:proofErr w:type="spellEnd"/>
             <w:r>
-              <w:t xml:space="preserve"> 6</w:t>
+              <w:t xml:space="preserve"> 7</w:t>
             </w:r>
           </w:p>
         </w:tc>
@@ -6930,7 +7162,7 @@
             </w:r>
             <w:proofErr w:type="spellEnd"/>
             <w:r>
-              <w:t xml:space="preserve"> 7</w:t>
+              <w:t xml:space="preserve"> 8</w:t>
             </w:r>
           </w:p>
         </w:tc>
@@ -6969,7 +7201,7 @@
             </w:r>
             <w:proofErr w:type="spellEnd"/>
             <w:r>
-              <w:t xml:space="preserve"> 8</w:t>
+              <w:t xml:space="preserve"> 9</w:t>
             </w:r>
           </w:p>
         </w:tc>
@@ -7008,7 +7240,7 @@
             </w:r>
             <w:proofErr w:type="spellEnd"/>
             <w:r>
-              <w:t xml:space="preserve"> 9</w:t>
+              <w:t xml:space="preserve"> 10</w:t>
             </w:r>
           </w:p>
         </w:tc>
@@ -7047,7 +7279,7 @@
             </w:r>
             <w:proofErr w:type="spellEnd"/>
             <w:r>
-              <w:t xml:space="preserve"> 10</w:t>
+              <w:t xml:space="preserve"> 11</w:t>
             </w:r>
           </w:p>
         </w:tc>
@@ -7109,7 +7341,6 @@
               <w:rPr>
                 <w:b/>
               </w:rPr>
-              <w:lastRenderedPageBreak/>
               <w:t xml:space="preserve">Pantalla: </w:t>
             </w:r>
             <w:r>
@@ -7282,10 +7513,7 @@
           </w:tcPr>
           <w:p>
             <w:r>
-              <w:t xml:space="preserve">Datos de </w:t>
-            </w:r>
-            <w:r>
-              <w:t>Cotización</w:t>
+              <w:t>Datos de Cotización</w:t>
             </w:r>
           </w:p>
         </w:tc>
@@ -7524,10 +7752,7 @@
               <w:t xml:space="preserve">Pantalla: </w:t>
             </w:r>
             <w:r>
-              <w:t xml:space="preserve">Buscar </w:t>
-            </w:r>
-            <w:r>
-              <w:t>Pedido</w:t>
+              <w:t>Buscar Pedido</w:t>
             </w:r>
           </w:p>
         </w:tc>
@@ -7698,10 +7923,7 @@
           </w:tcPr>
           <w:p>
             <w:r>
-              <w:t xml:space="preserve">Datos de </w:t>
-            </w:r>
-            <w:r>
-              <w:t>Pedido</w:t>
+              <w:t>Datos de Pedido</w:t>
             </w:r>
           </w:p>
         </w:tc>
@@ -7759,10 +7981,7 @@
           </w:tcPr>
           <w:p>
             <w:r>
-              <w:t xml:space="preserve">Nro. </w:t>
-            </w:r>
-            <w:r>
-              <w:t>Pedido</w:t>
+              <w:t>Nro. Pedido</w:t>
             </w:r>
           </w:p>
         </w:tc>
@@ -7796,10 +8015,4356 @@
           </w:tcPr>
           <w:p>
             <w:r>
+              <w:t xml:space="preserve">Nro. Pedido </w:t>
+            </w:r>
+          </w:p>
+        </w:tc>
+        <w:tc>
+          <w:tcPr>
+            <w:tcW w:w="2832" w:type="dxa"/>
+          </w:tcPr>
+          <w:p>
+            <w:proofErr w:type="spellStart"/>
+            <w:r>
+              <w:t>Int</w:t>
+            </w:r>
+            <w:proofErr w:type="spellEnd"/>
+          </w:p>
+        </w:tc>
+      </w:tr>
+      <w:tr>
+        <w:tc>
+          <w:tcPr>
+            <w:tcW w:w="2831" w:type="dxa"/>
+          </w:tcPr>
+          <w:p>
+            <w:r>
+              <w:t>Columna 4</w:t>
+            </w:r>
+          </w:p>
+        </w:tc>
+        <w:tc>
+          <w:tcPr>
+            <w:tcW w:w="2831" w:type="dxa"/>
+          </w:tcPr>
+          <w:p>
+            <w:r>
+              <w:t>DNI Cliente</w:t>
+            </w:r>
+          </w:p>
+        </w:tc>
+        <w:tc>
+          <w:tcPr>
+            <w:tcW w:w="2832" w:type="dxa"/>
+          </w:tcPr>
+          <w:p>
+            <w:proofErr w:type="spellStart"/>
+            <w:r>
+              <w:t>Int</w:t>
+            </w:r>
+            <w:proofErr w:type="spellEnd"/>
+          </w:p>
+        </w:tc>
+      </w:tr>
+      <w:tr>
+        <w:tc>
+          <w:tcPr>
+            <w:tcW w:w="2831" w:type="dxa"/>
+          </w:tcPr>
+          <w:p>
+            <w:r>
+              <w:t>Columna 5</w:t>
+            </w:r>
+          </w:p>
+        </w:tc>
+        <w:tc>
+          <w:tcPr>
+            <w:tcW w:w="2831" w:type="dxa"/>
+          </w:tcPr>
+          <w:p>
+            <w:r>
+              <w:t>Método de Pago</w:t>
+            </w:r>
+          </w:p>
+        </w:tc>
+        <w:tc>
+          <w:tcPr>
+            <w:tcW w:w="2832" w:type="dxa"/>
+          </w:tcPr>
+          <w:p>
+            <w:proofErr w:type="spellStart"/>
+            <w:r>
+              <w:t>String</w:t>
+            </w:r>
+            <w:proofErr w:type="spellEnd"/>
+          </w:p>
+        </w:tc>
+      </w:tr>
+      <w:tr>
+        <w:tc>
+          <w:tcPr>
+            <w:tcW w:w="2831" w:type="dxa"/>
+          </w:tcPr>
+          <w:p>
+            <w:r>
+              <w:t>Columna 6</w:t>
+            </w:r>
+          </w:p>
+        </w:tc>
+        <w:tc>
+          <w:tcPr>
+            <w:tcW w:w="2831" w:type="dxa"/>
+          </w:tcPr>
+          <w:p>
+            <w:r>
+              <w:t>Estado</w:t>
+            </w:r>
+          </w:p>
+        </w:tc>
+        <w:tc>
+          <w:tcPr>
+            <w:tcW w:w="2832" w:type="dxa"/>
+          </w:tcPr>
+          <w:p>
+            <w:proofErr w:type="spellStart"/>
+            <w:r>
+              <w:t>String</w:t>
+            </w:r>
+            <w:proofErr w:type="spellEnd"/>
+          </w:p>
+        </w:tc>
+      </w:tr>
+    </w:tbl>
+    <w:p/>
+    <w:p/>
+    <w:p/>
+    <w:p/>
+    <w:p/>
+    <w:p/>
+    <w:p/>
+    <w:p/>
+    <w:p/>
+    <w:p/>
+    <w:p/>
+    <w:p/>
+    <w:p/>
+    <w:p/>
+    <w:p>
+      <w:r>
+        <w:lastRenderedPageBreak/>
+        <w:t>Administrador:</w:t>
+      </w:r>
+    </w:p>
+    <w:tbl>
+      <w:tblPr>
+        <w:tblStyle w:val="Tablaconcuadrcula"/>
+        <w:tblW w:w="0" w:type="auto"/>
+        <w:tblLook w:val="04A0" w:firstRow="1" w:lastRow="0" w:firstColumn="1" w:lastColumn="0" w:noHBand="0" w:noVBand="1"/>
+      </w:tblPr>
+      <w:tblGrid>
+        <w:gridCol w:w="2831"/>
+        <w:gridCol w:w="2831"/>
+        <w:gridCol w:w="2832"/>
+      </w:tblGrid>
+      <w:tr>
+        <w:tc>
+          <w:tcPr>
+            <w:tcW w:w="8494" w:type="dxa"/>
+            <w:gridSpan w:val="3"/>
+          </w:tcPr>
+          <w:p>
+            <w:pPr>
+              <w:jc w:val="center"/>
+            </w:pPr>
+            <w:r>
+              <w:rPr>
+                <w:b/>
+              </w:rPr>
+              <w:t xml:space="preserve">Pantalla: </w:t>
+            </w:r>
+            <w:r>
+              <w:t>Iniciar Sesión</w:t>
+            </w:r>
+          </w:p>
+        </w:tc>
+      </w:tr>
+      <w:tr>
+        <w:tc>
+          <w:tcPr>
+            <w:tcW w:w="2831" w:type="dxa"/>
+          </w:tcPr>
+          <w:p>
+            <w:r>
+              <w:t>Componente</w:t>
+            </w:r>
+          </w:p>
+        </w:tc>
+        <w:tc>
+          <w:tcPr>
+            <w:tcW w:w="2831" w:type="dxa"/>
+          </w:tcPr>
+          <w:p>
+            <w:r>
+              <w:t>Dato</w:t>
+            </w:r>
+          </w:p>
+        </w:tc>
+        <w:tc>
+          <w:tcPr>
+            <w:tcW w:w="2832" w:type="dxa"/>
+          </w:tcPr>
+          <w:p>
+            <w:r>
+              <w:t>Tipo de dato</w:t>
+            </w:r>
+          </w:p>
+        </w:tc>
+      </w:tr>
+      <w:tr>
+        <w:tc>
+          <w:tcPr>
+            <w:tcW w:w="2831" w:type="dxa"/>
+          </w:tcPr>
+          <w:p>
+            <w:r>
+              <w:t>Text box 1</w:t>
+            </w:r>
+          </w:p>
+        </w:tc>
+        <w:tc>
+          <w:tcPr>
+            <w:tcW w:w="2831" w:type="dxa"/>
+          </w:tcPr>
+          <w:p>
+            <w:r>
+              <w:t>CUIT</w:t>
+            </w:r>
+          </w:p>
+        </w:tc>
+        <w:tc>
+          <w:tcPr>
+            <w:tcW w:w="2832" w:type="dxa"/>
+          </w:tcPr>
+          <w:p>
+            <w:proofErr w:type="spellStart"/>
+            <w:r>
+              <w:t>Int</w:t>
+            </w:r>
+            <w:proofErr w:type="spellEnd"/>
+          </w:p>
+        </w:tc>
+      </w:tr>
+      <w:tr>
+        <w:tc>
+          <w:tcPr>
+            <w:tcW w:w="2831" w:type="dxa"/>
+          </w:tcPr>
+          <w:p>
+            <w:r>
+              <w:t>Text box 2</w:t>
+            </w:r>
+          </w:p>
+        </w:tc>
+        <w:tc>
+          <w:tcPr>
+            <w:tcW w:w="2831" w:type="dxa"/>
+          </w:tcPr>
+          <w:p>
+            <w:r>
+              <w:t>Contraseña</w:t>
+            </w:r>
+          </w:p>
+        </w:tc>
+        <w:tc>
+          <w:tcPr>
+            <w:tcW w:w="2832" w:type="dxa"/>
+          </w:tcPr>
+          <w:p>
+            <w:proofErr w:type="spellStart"/>
+            <w:r>
+              <w:t>String</w:t>
+            </w:r>
+            <w:proofErr w:type="spellEnd"/>
+            <w:r>
+              <w:t>/</w:t>
+            </w:r>
+            <w:proofErr w:type="spellStart"/>
+            <w:r>
+              <w:t>Password</w:t>
+            </w:r>
+            <w:proofErr w:type="spellEnd"/>
+          </w:p>
+        </w:tc>
+      </w:tr>
+    </w:tbl>
+    <w:p/>
+    <w:tbl>
+      <w:tblPr>
+        <w:tblStyle w:val="Tablaconcuadrcula"/>
+        <w:tblW w:w="0" w:type="auto"/>
+        <w:tblLook w:val="04A0" w:firstRow="1" w:lastRow="0" w:firstColumn="1" w:lastColumn="0" w:noHBand="0" w:noVBand="1"/>
+      </w:tblPr>
+      <w:tblGrid>
+        <w:gridCol w:w="2831"/>
+        <w:gridCol w:w="2831"/>
+        <w:gridCol w:w="2832"/>
+      </w:tblGrid>
+      <w:tr>
+        <w:tc>
+          <w:tcPr>
+            <w:tcW w:w="8494" w:type="dxa"/>
+            <w:gridSpan w:val="3"/>
+          </w:tcPr>
+          <w:p>
+            <w:pPr>
+              <w:jc w:val="center"/>
+            </w:pPr>
+            <w:r>
+              <w:rPr>
+                <w:b/>
+              </w:rPr>
+              <w:t xml:space="preserve">Pantalla: </w:t>
+            </w:r>
+            <w:r>
+              <w:t>Crear nuevo tipo</w:t>
+            </w:r>
+          </w:p>
+        </w:tc>
+      </w:tr>
+      <w:tr>
+        <w:tc>
+          <w:tcPr>
+            <w:tcW w:w="2831" w:type="dxa"/>
+          </w:tcPr>
+          <w:p>
+            <w:r>
+              <w:t>Componente</w:t>
+            </w:r>
+          </w:p>
+        </w:tc>
+        <w:tc>
+          <w:tcPr>
+            <w:tcW w:w="2831" w:type="dxa"/>
+          </w:tcPr>
+          <w:p>
+            <w:r>
+              <w:t>Dato</w:t>
+            </w:r>
+          </w:p>
+        </w:tc>
+        <w:tc>
+          <w:tcPr>
+            <w:tcW w:w="2832" w:type="dxa"/>
+          </w:tcPr>
+          <w:p>
+            <w:r>
+              <w:t>Tipo de dato</w:t>
+            </w:r>
+          </w:p>
+        </w:tc>
+      </w:tr>
+      <w:tr>
+        <w:tc>
+          <w:tcPr>
+            <w:tcW w:w="2831" w:type="dxa"/>
+          </w:tcPr>
+          <w:p>
+            <w:r>
+              <w:t>Text box 1</w:t>
+            </w:r>
+          </w:p>
+        </w:tc>
+        <w:tc>
+          <w:tcPr>
+            <w:tcW w:w="2831" w:type="dxa"/>
+          </w:tcPr>
+          <w:p>
+            <w:r>
+              <w:t>Tipo</w:t>
+            </w:r>
+          </w:p>
+        </w:tc>
+        <w:tc>
+          <w:tcPr>
+            <w:tcW w:w="2832" w:type="dxa"/>
+          </w:tcPr>
+          <w:p>
+            <w:proofErr w:type="spellStart"/>
+            <w:r>
+              <w:t>String</w:t>
+            </w:r>
+            <w:proofErr w:type="spellEnd"/>
+          </w:p>
+        </w:tc>
+      </w:tr>
+    </w:tbl>
+    <w:p/>
+    <w:tbl>
+      <w:tblPr>
+        <w:tblStyle w:val="Tablaconcuadrcula"/>
+        <w:tblW w:w="0" w:type="auto"/>
+        <w:tblLook w:val="04A0" w:firstRow="1" w:lastRow="0" w:firstColumn="1" w:lastColumn="0" w:noHBand="0" w:noVBand="1"/>
+      </w:tblPr>
+      <w:tblGrid>
+        <w:gridCol w:w="2831"/>
+        <w:gridCol w:w="2831"/>
+        <w:gridCol w:w="2832"/>
+      </w:tblGrid>
+      <w:tr>
+        <w:tc>
+          <w:tcPr>
+            <w:tcW w:w="8494" w:type="dxa"/>
+            <w:gridSpan w:val="3"/>
+          </w:tcPr>
+          <w:p>
+            <w:pPr>
+              <w:jc w:val="center"/>
+            </w:pPr>
+            <w:r>
+              <w:rPr>
+                <w:b/>
+              </w:rPr>
+              <w:t xml:space="preserve">Pantalla: </w:t>
+            </w:r>
+            <w:r>
+              <w:t>Agregar nuevo material</w:t>
+            </w:r>
+          </w:p>
+        </w:tc>
+      </w:tr>
+      <w:tr>
+        <w:tc>
+          <w:tcPr>
+            <w:tcW w:w="2831" w:type="dxa"/>
+          </w:tcPr>
+          <w:p>
+            <w:r>
+              <w:t>Componente</w:t>
+            </w:r>
+          </w:p>
+        </w:tc>
+        <w:tc>
+          <w:tcPr>
+            <w:tcW w:w="2831" w:type="dxa"/>
+          </w:tcPr>
+          <w:p>
+            <w:r>
+              <w:t>Dato</w:t>
+            </w:r>
+          </w:p>
+        </w:tc>
+        <w:tc>
+          <w:tcPr>
+            <w:tcW w:w="2832" w:type="dxa"/>
+          </w:tcPr>
+          <w:p>
+            <w:r>
+              <w:t>Tipo de dato</w:t>
+            </w:r>
+          </w:p>
+        </w:tc>
+      </w:tr>
+      <w:tr>
+        <w:tc>
+          <w:tcPr>
+            <w:tcW w:w="2831" w:type="dxa"/>
+          </w:tcPr>
+          <w:p>
+            <w:proofErr w:type="spellStart"/>
+            <w:r>
+              <w:t>Select</w:t>
+            </w:r>
+            <w:proofErr w:type="spellEnd"/>
+            <w:r>
+              <w:t xml:space="preserve"> box </w:t>
+            </w:r>
+          </w:p>
+        </w:tc>
+        <w:tc>
+          <w:tcPr>
+            <w:tcW w:w="2831" w:type="dxa"/>
+          </w:tcPr>
+          <w:p>
+            <w:r>
+              <w:t>Tipo</w:t>
+            </w:r>
+          </w:p>
+        </w:tc>
+        <w:tc>
+          <w:tcPr>
+            <w:tcW w:w="2832" w:type="dxa"/>
+          </w:tcPr>
+          <w:p>
+            <w:proofErr w:type="spellStart"/>
+            <w:r>
+              <w:t>String</w:t>
+            </w:r>
+            <w:proofErr w:type="spellEnd"/>
+          </w:p>
+        </w:tc>
+      </w:tr>
+      <w:tr>
+        <w:tc>
+          <w:tcPr>
+            <w:tcW w:w="2831" w:type="dxa"/>
+          </w:tcPr>
+          <w:p>
+            <w:r>
+              <w:t>Text box 1</w:t>
+            </w:r>
+          </w:p>
+        </w:tc>
+        <w:tc>
+          <w:tcPr>
+            <w:tcW w:w="2831" w:type="dxa"/>
+          </w:tcPr>
+          <w:p>
+            <w:r>
+              <w:t>Nombre</w:t>
+            </w:r>
+          </w:p>
+        </w:tc>
+        <w:tc>
+          <w:tcPr>
+            <w:tcW w:w="2832" w:type="dxa"/>
+          </w:tcPr>
+          <w:p>
+            <w:proofErr w:type="spellStart"/>
+            <w:r>
+              <w:t>String</w:t>
+            </w:r>
+            <w:proofErr w:type="spellEnd"/>
+          </w:p>
+        </w:tc>
+      </w:tr>
+      <w:tr>
+        <w:tc>
+          <w:tcPr>
+            <w:tcW w:w="2831" w:type="dxa"/>
+          </w:tcPr>
+          <w:p>
+            <w:r>
+              <w:t>Text área 1</w:t>
+            </w:r>
+          </w:p>
+        </w:tc>
+        <w:tc>
+          <w:tcPr>
+            <w:tcW w:w="2831" w:type="dxa"/>
+          </w:tcPr>
+          <w:p>
+            <w:r>
+              <w:t>Descripción</w:t>
+            </w:r>
+          </w:p>
+        </w:tc>
+        <w:tc>
+          <w:tcPr>
+            <w:tcW w:w="2832" w:type="dxa"/>
+          </w:tcPr>
+          <w:p>
+            <w:proofErr w:type="spellStart"/>
+            <w:r>
+              <w:t>String</w:t>
+            </w:r>
+            <w:proofErr w:type="spellEnd"/>
+          </w:p>
+        </w:tc>
+      </w:tr>
+      <w:tr>
+        <w:tc>
+          <w:tcPr>
+            <w:tcW w:w="2831" w:type="dxa"/>
+          </w:tcPr>
+          <w:p>
+            <w:r>
+              <w:t>Text área 2</w:t>
+            </w:r>
+          </w:p>
+        </w:tc>
+        <w:tc>
+          <w:tcPr>
+            <w:tcW w:w="2831" w:type="dxa"/>
+          </w:tcPr>
+          <w:p>
+            <w:r>
+              <w:t>Uso</w:t>
+            </w:r>
+          </w:p>
+        </w:tc>
+        <w:tc>
+          <w:tcPr>
+            <w:tcW w:w="2832" w:type="dxa"/>
+          </w:tcPr>
+          <w:p>
+            <w:proofErr w:type="spellStart"/>
+            <w:r>
+              <w:t>String</w:t>
+            </w:r>
+            <w:proofErr w:type="spellEnd"/>
+          </w:p>
+        </w:tc>
+      </w:tr>
+      <w:tr>
+        <w:tc>
+          <w:tcPr>
+            <w:tcW w:w="2831" w:type="dxa"/>
+          </w:tcPr>
+          <w:p>
+            <w:r>
+              <w:t>Text área 3</w:t>
+            </w:r>
+          </w:p>
+        </w:tc>
+        <w:tc>
+          <w:tcPr>
+            <w:tcW w:w="2831" w:type="dxa"/>
+          </w:tcPr>
+          <w:p>
+            <w:r>
+              <w:t>Información extra</w:t>
+            </w:r>
+          </w:p>
+        </w:tc>
+        <w:tc>
+          <w:tcPr>
+            <w:tcW w:w="2832" w:type="dxa"/>
+          </w:tcPr>
+          <w:p>
+            <w:proofErr w:type="spellStart"/>
+            <w:r>
+              <w:t>String</w:t>
+            </w:r>
+            <w:proofErr w:type="spellEnd"/>
+          </w:p>
+        </w:tc>
+      </w:tr>
+      <w:tr>
+        <w:tc>
+          <w:tcPr>
+            <w:tcW w:w="2831" w:type="dxa"/>
+          </w:tcPr>
+          <w:p>
+            <w:r>
+              <w:t>Text box 2</w:t>
+            </w:r>
+          </w:p>
+        </w:tc>
+        <w:tc>
+          <w:tcPr>
+            <w:tcW w:w="2831" w:type="dxa"/>
+          </w:tcPr>
+          <w:p>
+            <w:r>
+              <w:t>Pallets</w:t>
+            </w:r>
+          </w:p>
+        </w:tc>
+        <w:tc>
+          <w:tcPr>
+            <w:tcW w:w="2832" w:type="dxa"/>
+          </w:tcPr>
+          <w:p>
+            <w:proofErr w:type="spellStart"/>
+            <w:r>
+              <w:t>Int</w:t>
+            </w:r>
+            <w:proofErr w:type="spellEnd"/>
+          </w:p>
+        </w:tc>
+      </w:tr>
+      <w:tr>
+        <w:tc>
+          <w:tcPr>
+            <w:tcW w:w="2831" w:type="dxa"/>
+          </w:tcPr>
+          <w:p>
+            <w:r>
+              <w:t>Text box 3</w:t>
+            </w:r>
+          </w:p>
+        </w:tc>
+        <w:tc>
+          <w:tcPr>
+            <w:tcW w:w="2831" w:type="dxa"/>
+          </w:tcPr>
+          <w:p>
+            <w:r>
+              <w:t>Precio Unitario</w:t>
+            </w:r>
+          </w:p>
+        </w:tc>
+        <w:tc>
+          <w:tcPr>
+            <w:tcW w:w="2832" w:type="dxa"/>
+          </w:tcPr>
+          <w:p>
+            <w:proofErr w:type="spellStart"/>
+            <w:r>
+              <w:t>Int</w:t>
+            </w:r>
+            <w:proofErr w:type="spellEnd"/>
+          </w:p>
+        </w:tc>
+      </w:tr>
+      <w:tr>
+        <w:tc>
+          <w:tcPr>
+            <w:tcW w:w="2831" w:type="dxa"/>
+          </w:tcPr>
+          <w:p>
+            <w:r>
+              <w:t>Text box 4</w:t>
+            </w:r>
+          </w:p>
+        </w:tc>
+        <w:tc>
+          <w:tcPr>
+            <w:tcW w:w="2831" w:type="dxa"/>
+          </w:tcPr>
+          <w:p>
+            <w:r>
+              <w:t>Condición descuento</w:t>
+            </w:r>
+          </w:p>
+        </w:tc>
+        <w:tc>
+          <w:tcPr>
+            <w:tcW w:w="2832" w:type="dxa"/>
+          </w:tcPr>
+          <w:p>
+            <w:proofErr w:type="spellStart"/>
+            <w:r>
+              <w:t>Int</w:t>
+            </w:r>
+            <w:proofErr w:type="spellEnd"/>
+          </w:p>
+        </w:tc>
+      </w:tr>
+      <w:tr>
+        <w:tc>
+          <w:tcPr>
+            <w:tcW w:w="2831" w:type="dxa"/>
+          </w:tcPr>
+          <w:p>
+            <w:r>
+              <w:t>Text box 5</w:t>
+            </w:r>
+          </w:p>
+        </w:tc>
+        <w:tc>
+          <w:tcPr>
+            <w:tcW w:w="2831" w:type="dxa"/>
+          </w:tcPr>
+          <w:p>
+            <w:r>
+              <w:t>Descuento</w:t>
+            </w:r>
+          </w:p>
+        </w:tc>
+        <w:tc>
+          <w:tcPr>
+            <w:tcW w:w="2832" w:type="dxa"/>
+          </w:tcPr>
+          <w:p>
+            <w:proofErr w:type="spellStart"/>
+            <w:r>
+              <w:t>Int</w:t>
+            </w:r>
+            <w:proofErr w:type="spellEnd"/>
+          </w:p>
+        </w:tc>
+      </w:tr>
+      <w:tr>
+        <w:tc>
+          <w:tcPr>
+            <w:tcW w:w="2831" w:type="dxa"/>
+          </w:tcPr>
+          <w:p>
+            <w:r>
+              <w:t>Text box 6</w:t>
+            </w:r>
+          </w:p>
+        </w:tc>
+        <w:tc>
+          <w:tcPr>
+            <w:tcW w:w="2831" w:type="dxa"/>
+          </w:tcPr>
+          <w:p>
+            <w:r>
+              <w:t>Pesos por punto</w:t>
+            </w:r>
+          </w:p>
+        </w:tc>
+        <w:tc>
+          <w:tcPr>
+            <w:tcW w:w="2832" w:type="dxa"/>
+          </w:tcPr>
+          <w:p>
+            <w:proofErr w:type="spellStart"/>
+            <w:r>
+              <w:t>Int</w:t>
+            </w:r>
+            <w:proofErr w:type="spellEnd"/>
+          </w:p>
+        </w:tc>
+      </w:tr>
+      <w:tr>
+        <w:tc>
+          <w:tcPr>
+            <w:tcW w:w="2831" w:type="dxa"/>
+          </w:tcPr>
+          <w:p>
+            <w:r>
+              <w:t>Tabla 1 Fila 1 Columna 1</w:t>
+            </w:r>
+          </w:p>
+        </w:tc>
+        <w:tc>
+          <w:tcPr>
+            <w:tcW w:w="2831" w:type="dxa"/>
+          </w:tcPr>
+          <w:p>
+            <w:r>
+              <w:t>Ancho</w:t>
+            </w:r>
+          </w:p>
+        </w:tc>
+        <w:tc>
+          <w:tcPr>
+            <w:tcW w:w="2832" w:type="dxa"/>
+          </w:tcPr>
+          <w:p>
+            <w:proofErr w:type="spellStart"/>
+            <w:r>
+              <w:t>Int</w:t>
+            </w:r>
+            <w:proofErr w:type="spellEnd"/>
+          </w:p>
+        </w:tc>
+      </w:tr>
+      <w:tr>
+        <w:tc>
+          <w:tcPr>
+            <w:tcW w:w="2831" w:type="dxa"/>
+          </w:tcPr>
+          <w:p>
+            <w:r>
+              <w:t>Tabla 1 Fila 1 Columna 2</w:t>
+            </w:r>
+          </w:p>
+        </w:tc>
+        <w:tc>
+          <w:tcPr>
+            <w:tcW w:w="2831" w:type="dxa"/>
+          </w:tcPr>
+          <w:p>
+            <w:r>
+              <w:t>Alto</w:t>
+            </w:r>
+          </w:p>
+        </w:tc>
+        <w:tc>
+          <w:tcPr>
+            <w:tcW w:w="2832" w:type="dxa"/>
+          </w:tcPr>
+          <w:p>
+            <w:proofErr w:type="spellStart"/>
+            <w:r>
+              <w:t>Int</w:t>
+            </w:r>
+            <w:proofErr w:type="spellEnd"/>
+          </w:p>
+        </w:tc>
+      </w:tr>
+      <w:tr>
+        <w:tc>
+          <w:tcPr>
+            <w:tcW w:w="2831" w:type="dxa"/>
+          </w:tcPr>
+          <w:p>
+            <w:r>
+              <w:t>Tabla 1 Fila 1 Columna 3</w:t>
+            </w:r>
+          </w:p>
+        </w:tc>
+        <w:tc>
+          <w:tcPr>
+            <w:tcW w:w="2831" w:type="dxa"/>
+          </w:tcPr>
+          <w:p>
+            <w:r>
+              <w:t>Largo</w:t>
+            </w:r>
+          </w:p>
+        </w:tc>
+        <w:tc>
+          <w:tcPr>
+            <w:tcW w:w="2832" w:type="dxa"/>
+          </w:tcPr>
+          <w:p>
+            <w:proofErr w:type="spellStart"/>
+            <w:r>
+              <w:t>Int</w:t>
+            </w:r>
+            <w:proofErr w:type="spellEnd"/>
+          </w:p>
+        </w:tc>
+      </w:tr>
+      <w:tr>
+        <w:tc>
+          <w:tcPr>
+            <w:tcW w:w="2831" w:type="dxa"/>
+          </w:tcPr>
+          <w:p>
+            <w:r>
+              <w:t>Tabla 2 Fila 1 Columna 1</w:t>
+            </w:r>
+          </w:p>
+        </w:tc>
+        <w:tc>
+          <w:tcPr>
+            <w:tcW w:w="2831" w:type="dxa"/>
+          </w:tcPr>
+          <w:p>
+            <w:r>
+              <w:t>Ancho límite</w:t>
+            </w:r>
+          </w:p>
+        </w:tc>
+        <w:tc>
+          <w:tcPr>
+            <w:tcW w:w="2832" w:type="dxa"/>
+          </w:tcPr>
+          <w:p>
+            <w:proofErr w:type="spellStart"/>
+            <w:r>
+              <w:t>Int</w:t>
+            </w:r>
+            <w:proofErr w:type="spellEnd"/>
+          </w:p>
+        </w:tc>
+      </w:tr>
+      <w:tr>
+        <w:tc>
+          <w:tcPr>
+            <w:tcW w:w="2831" w:type="dxa"/>
+          </w:tcPr>
+          <w:p>
+            <w:r>
+              <w:t>Tabla 2 Fila 1 Columna 2</w:t>
+            </w:r>
+          </w:p>
+        </w:tc>
+        <w:tc>
+          <w:tcPr>
+            <w:tcW w:w="2831" w:type="dxa"/>
+          </w:tcPr>
+          <w:p>
+            <w:r>
+              <w:t>Alto límite</w:t>
+            </w:r>
+          </w:p>
+        </w:tc>
+        <w:tc>
+          <w:tcPr>
+            <w:tcW w:w="2832" w:type="dxa"/>
+          </w:tcPr>
+          <w:p>
+            <w:proofErr w:type="spellStart"/>
+            <w:r>
+              <w:t>Int</w:t>
+            </w:r>
+            <w:proofErr w:type="spellEnd"/>
+          </w:p>
+        </w:tc>
+      </w:tr>
+      <w:tr>
+        <w:tc>
+          <w:tcPr>
+            <w:tcW w:w="2831" w:type="dxa"/>
+          </w:tcPr>
+          <w:p>
+            <w:r>
+              <w:t>Tabla 2 Fila 1 Columna 3</w:t>
+            </w:r>
+          </w:p>
+        </w:tc>
+        <w:tc>
+          <w:tcPr>
+            <w:tcW w:w="2831" w:type="dxa"/>
+          </w:tcPr>
+          <w:p>
+            <w:r>
+              <w:t>Largo límite</w:t>
+            </w:r>
+          </w:p>
+        </w:tc>
+        <w:tc>
+          <w:tcPr>
+            <w:tcW w:w="2832" w:type="dxa"/>
+          </w:tcPr>
+          <w:p>
+            <w:proofErr w:type="spellStart"/>
+            <w:r>
+              <w:t>Int</w:t>
+            </w:r>
+            <w:proofErr w:type="spellEnd"/>
+          </w:p>
+        </w:tc>
+      </w:tr>
+    </w:tbl>
+    <w:p/>
+    <w:tbl>
+      <w:tblPr>
+        <w:tblStyle w:val="Tablaconcuadrcula"/>
+        <w:tblW w:w="0" w:type="auto"/>
+        <w:tblLook w:val="04A0" w:firstRow="1" w:lastRow="0" w:firstColumn="1" w:lastColumn="0" w:noHBand="0" w:noVBand="1"/>
+      </w:tblPr>
+      <w:tblGrid>
+        <w:gridCol w:w="2831"/>
+        <w:gridCol w:w="2831"/>
+        <w:gridCol w:w="2832"/>
+      </w:tblGrid>
+      <w:tr>
+        <w:tc>
+          <w:tcPr>
+            <w:tcW w:w="8494" w:type="dxa"/>
+            <w:gridSpan w:val="3"/>
+          </w:tcPr>
+          <w:p>
+            <w:pPr>
+              <w:jc w:val="center"/>
+            </w:pPr>
+            <w:r>
+              <w:rPr>
+                <w:b/>
+              </w:rPr>
+              <w:t xml:space="preserve">Pantalla: </w:t>
+            </w:r>
+            <w:r>
+              <w:t>Modificar material</w:t>
+            </w:r>
+          </w:p>
+        </w:tc>
+      </w:tr>
+      <w:tr>
+        <w:tc>
+          <w:tcPr>
+            <w:tcW w:w="2831" w:type="dxa"/>
+          </w:tcPr>
+          <w:p>
+            <w:r>
+              <w:t>Componente</w:t>
+            </w:r>
+          </w:p>
+        </w:tc>
+        <w:tc>
+          <w:tcPr>
+            <w:tcW w:w="2831" w:type="dxa"/>
+          </w:tcPr>
+          <w:p>
+            <w:r>
+              <w:t>Dato</w:t>
+            </w:r>
+          </w:p>
+        </w:tc>
+        <w:tc>
+          <w:tcPr>
+            <w:tcW w:w="2832" w:type="dxa"/>
+          </w:tcPr>
+          <w:p>
+            <w:r>
+              <w:t>Tipo de dato</w:t>
+            </w:r>
+          </w:p>
+        </w:tc>
+      </w:tr>
+      <w:tr>
+        <w:tc>
+          <w:tcPr>
+            <w:tcW w:w="2831" w:type="dxa"/>
+          </w:tcPr>
+          <w:p>
+            <w:proofErr w:type="spellStart"/>
+            <w:r>
+              <w:t>Label</w:t>
+            </w:r>
+            <w:proofErr w:type="spellEnd"/>
+            <w:r>
+              <w:t xml:space="preserve"> 1 </w:t>
+            </w:r>
+          </w:p>
+        </w:tc>
+        <w:tc>
+          <w:tcPr>
+            <w:tcW w:w="2831" w:type="dxa"/>
+          </w:tcPr>
+          <w:p>
+            <w:r>
+              <w:t>Tipo</w:t>
+            </w:r>
+          </w:p>
+        </w:tc>
+        <w:tc>
+          <w:tcPr>
+            <w:tcW w:w="2832" w:type="dxa"/>
+          </w:tcPr>
+          <w:p>
+            <w:proofErr w:type="spellStart"/>
+            <w:r>
+              <w:t>String</w:t>
+            </w:r>
+            <w:proofErr w:type="spellEnd"/>
+          </w:p>
+        </w:tc>
+      </w:tr>
+      <w:tr>
+        <w:tc>
+          <w:tcPr>
+            <w:tcW w:w="2831" w:type="dxa"/>
+          </w:tcPr>
+          <w:p>
+            <w:proofErr w:type="spellStart"/>
+            <w:r>
+              <w:t>Label</w:t>
+            </w:r>
+            <w:proofErr w:type="spellEnd"/>
+            <w:r>
+              <w:t xml:space="preserve"> 2</w:t>
+            </w:r>
+          </w:p>
+        </w:tc>
+        <w:tc>
+          <w:tcPr>
+            <w:tcW w:w="2831" w:type="dxa"/>
+          </w:tcPr>
+          <w:p>
+            <w:r>
+              <w:t>Nombre</w:t>
+            </w:r>
+          </w:p>
+        </w:tc>
+        <w:tc>
+          <w:tcPr>
+            <w:tcW w:w="2832" w:type="dxa"/>
+          </w:tcPr>
+          <w:p>
+            <w:proofErr w:type="spellStart"/>
+            <w:r>
+              <w:t>String</w:t>
+            </w:r>
+            <w:proofErr w:type="spellEnd"/>
+          </w:p>
+        </w:tc>
+      </w:tr>
+      <w:tr>
+        <w:tc>
+          <w:tcPr>
+            <w:tcW w:w="2831" w:type="dxa"/>
+          </w:tcPr>
+          <w:p>
+            <w:r>
+              <w:t>Text área 1</w:t>
+            </w:r>
+          </w:p>
+        </w:tc>
+        <w:tc>
+          <w:tcPr>
+            <w:tcW w:w="2831" w:type="dxa"/>
+          </w:tcPr>
+          <w:p>
+            <w:r>
+              <w:t>Descripción</w:t>
+            </w:r>
+          </w:p>
+        </w:tc>
+        <w:tc>
+          <w:tcPr>
+            <w:tcW w:w="2832" w:type="dxa"/>
+          </w:tcPr>
+          <w:p>
+            <w:proofErr w:type="spellStart"/>
+            <w:r>
+              <w:t>String</w:t>
+            </w:r>
+            <w:proofErr w:type="spellEnd"/>
+          </w:p>
+        </w:tc>
+      </w:tr>
+      <w:tr>
+        <w:tc>
+          <w:tcPr>
+            <w:tcW w:w="2831" w:type="dxa"/>
+          </w:tcPr>
+          <w:p>
+            <w:r>
+              <w:t>Text área 2</w:t>
+            </w:r>
+          </w:p>
+        </w:tc>
+        <w:tc>
+          <w:tcPr>
+            <w:tcW w:w="2831" w:type="dxa"/>
+          </w:tcPr>
+          <w:p>
+            <w:r>
+              <w:t>Uso</w:t>
+            </w:r>
+          </w:p>
+        </w:tc>
+        <w:tc>
+          <w:tcPr>
+            <w:tcW w:w="2832" w:type="dxa"/>
+          </w:tcPr>
+          <w:p>
+            <w:proofErr w:type="spellStart"/>
+            <w:r>
+              <w:t>String</w:t>
+            </w:r>
+            <w:proofErr w:type="spellEnd"/>
+          </w:p>
+        </w:tc>
+      </w:tr>
+      <w:tr>
+        <w:tc>
+          <w:tcPr>
+            <w:tcW w:w="2831" w:type="dxa"/>
+          </w:tcPr>
+          <w:p>
+            <w:r>
+              <w:t>Text área 3</w:t>
+            </w:r>
+          </w:p>
+        </w:tc>
+        <w:tc>
+          <w:tcPr>
+            <w:tcW w:w="2831" w:type="dxa"/>
+          </w:tcPr>
+          <w:p>
+            <w:r>
+              <w:t>Información extra</w:t>
+            </w:r>
+          </w:p>
+        </w:tc>
+        <w:tc>
+          <w:tcPr>
+            <w:tcW w:w="2832" w:type="dxa"/>
+          </w:tcPr>
+          <w:p>
+            <w:proofErr w:type="spellStart"/>
+            <w:r>
+              <w:t>String</w:t>
+            </w:r>
+            <w:proofErr w:type="spellEnd"/>
+          </w:p>
+        </w:tc>
+      </w:tr>
+      <w:tr>
+        <w:tc>
+          <w:tcPr>
+            <w:tcW w:w="2831" w:type="dxa"/>
+          </w:tcPr>
+          <w:p>
+            <w:r>
+              <w:t>Text box 1</w:t>
+            </w:r>
+          </w:p>
+        </w:tc>
+        <w:tc>
+          <w:tcPr>
+            <w:tcW w:w="2831" w:type="dxa"/>
+          </w:tcPr>
+          <w:p>
+            <w:r>
+              <w:t>Pallets</w:t>
+            </w:r>
+          </w:p>
+        </w:tc>
+        <w:tc>
+          <w:tcPr>
+            <w:tcW w:w="2832" w:type="dxa"/>
+          </w:tcPr>
+          <w:p>
+            <w:proofErr w:type="spellStart"/>
+            <w:r>
+              <w:t>Int</w:t>
+            </w:r>
+            <w:proofErr w:type="spellEnd"/>
+          </w:p>
+        </w:tc>
+      </w:tr>
+      <w:tr>
+        <w:tc>
+          <w:tcPr>
+            <w:tcW w:w="2831" w:type="dxa"/>
+          </w:tcPr>
+          <w:p>
+            <w:r>
+              <w:t>Text box 2</w:t>
+            </w:r>
+          </w:p>
+        </w:tc>
+        <w:tc>
+          <w:tcPr>
+            <w:tcW w:w="2831" w:type="dxa"/>
+          </w:tcPr>
+          <w:p>
+            <w:r>
+              <w:t>Precio Unitario</w:t>
+            </w:r>
+          </w:p>
+        </w:tc>
+        <w:tc>
+          <w:tcPr>
+            <w:tcW w:w="2832" w:type="dxa"/>
+          </w:tcPr>
+          <w:p>
+            <w:proofErr w:type="spellStart"/>
+            <w:r>
+              <w:t>Int</w:t>
+            </w:r>
+            <w:proofErr w:type="spellEnd"/>
+          </w:p>
+        </w:tc>
+      </w:tr>
+      <w:tr>
+        <w:tc>
+          <w:tcPr>
+            <w:tcW w:w="2831" w:type="dxa"/>
+          </w:tcPr>
+          <w:p>
+            <w:r>
+              <w:t>Text box 3</w:t>
+            </w:r>
+          </w:p>
+        </w:tc>
+        <w:tc>
+          <w:tcPr>
+            <w:tcW w:w="2831" w:type="dxa"/>
+          </w:tcPr>
+          <w:p>
+            <w:r>
+              <w:t>Condición descuento</w:t>
+            </w:r>
+          </w:p>
+        </w:tc>
+        <w:tc>
+          <w:tcPr>
+            <w:tcW w:w="2832" w:type="dxa"/>
+          </w:tcPr>
+          <w:p>
+            <w:proofErr w:type="spellStart"/>
+            <w:r>
+              <w:t>Int</w:t>
+            </w:r>
+            <w:proofErr w:type="spellEnd"/>
+          </w:p>
+        </w:tc>
+      </w:tr>
+      <w:tr>
+        <w:tc>
+          <w:tcPr>
+            <w:tcW w:w="2831" w:type="dxa"/>
+          </w:tcPr>
+          <w:p>
+            <w:r>
+              <w:t>Text box 4</w:t>
+            </w:r>
+          </w:p>
+        </w:tc>
+        <w:tc>
+          <w:tcPr>
+            <w:tcW w:w="2831" w:type="dxa"/>
+          </w:tcPr>
+          <w:p>
+            <w:r>
+              <w:t>Descuento</w:t>
+            </w:r>
+          </w:p>
+        </w:tc>
+        <w:tc>
+          <w:tcPr>
+            <w:tcW w:w="2832" w:type="dxa"/>
+          </w:tcPr>
+          <w:p>
+            <w:proofErr w:type="spellStart"/>
+            <w:r>
+              <w:t>Int</w:t>
+            </w:r>
+            <w:proofErr w:type="spellEnd"/>
+          </w:p>
+        </w:tc>
+      </w:tr>
+      <w:tr>
+        <w:tc>
+          <w:tcPr>
+            <w:tcW w:w="2831" w:type="dxa"/>
+          </w:tcPr>
+          <w:p>
+            <w:r>
+              <w:t>Text box 5</w:t>
+            </w:r>
+          </w:p>
+        </w:tc>
+        <w:tc>
+          <w:tcPr>
+            <w:tcW w:w="2831" w:type="dxa"/>
+          </w:tcPr>
+          <w:p>
+            <w:r>
+              <w:t>Pesos por punto</w:t>
+            </w:r>
+          </w:p>
+        </w:tc>
+        <w:tc>
+          <w:tcPr>
+            <w:tcW w:w="2832" w:type="dxa"/>
+          </w:tcPr>
+          <w:p>
+            <w:proofErr w:type="spellStart"/>
+            <w:r>
+              <w:t>Int</w:t>
+            </w:r>
+            <w:proofErr w:type="spellEnd"/>
+          </w:p>
+        </w:tc>
+      </w:tr>
+      <w:tr>
+        <w:tc>
+          <w:tcPr>
+            <w:tcW w:w="2831" w:type="dxa"/>
+          </w:tcPr>
+          <w:p>
+            <w:r>
+              <w:t>Tabla 1 Fila 1 Columna 1</w:t>
+            </w:r>
+          </w:p>
+        </w:tc>
+        <w:tc>
+          <w:tcPr>
+            <w:tcW w:w="2831" w:type="dxa"/>
+          </w:tcPr>
+          <w:p>
+            <w:r>
+              <w:t>Ancho</w:t>
+            </w:r>
+          </w:p>
+        </w:tc>
+        <w:tc>
+          <w:tcPr>
+            <w:tcW w:w="2832" w:type="dxa"/>
+          </w:tcPr>
+          <w:p>
+            <w:proofErr w:type="spellStart"/>
+            <w:r>
+              <w:t>Int</w:t>
+            </w:r>
+            <w:proofErr w:type="spellEnd"/>
+          </w:p>
+        </w:tc>
+      </w:tr>
+      <w:tr>
+        <w:tc>
+          <w:tcPr>
+            <w:tcW w:w="2831" w:type="dxa"/>
+          </w:tcPr>
+          <w:p>
+            <w:r>
+              <w:t>Tabla 1 Fila 1 Columna 2</w:t>
+            </w:r>
+          </w:p>
+        </w:tc>
+        <w:tc>
+          <w:tcPr>
+            <w:tcW w:w="2831" w:type="dxa"/>
+          </w:tcPr>
+          <w:p>
+            <w:r>
+              <w:t>Alto</w:t>
+            </w:r>
+          </w:p>
+        </w:tc>
+        <w:tc>
+          <w:tcPr>
+            <w:tcW w:w="2832" w:type="dxa"/>
+          </w:tcPr>
+          <w:p>
+            <w:proofErr w:type="spellStart"/>
+            <w:r>
+              <w:t>Int</w:t>
+            </w:r>
+            <w:proofErr w:type="spellEnd"/>
+          </w:p>
+        </w:tc>
+      </w:tr>
+      <w:tr>
+        <w:tc>
+          <w:tcPr>
+            <w:tcW w:w="2831" w:type="dxa"/>
+          </w:tcPr>
+          <w:p>
+            <w:r>
+              <w:t>Tabla 1 Fila 1 Columna 3</w:t>
+            </w:r>
+          </w:p>
+        </w:tc>
+        <w:tc>
+          <w:tcPr>
+            <w:tcW w:w="2831" w:type="dxa"/>
+          </w:tcPr>
+          <w:p>
+            <w:r>
+              <w:t>Largo</w:t>
+            </w:r>
+          </w:p>
+        </w:tc>
+        <w:tc>
+          <w:tcPr>
+            <w:tcW w:w="2832" w:type="dxa"/>
+          </w:tcPr>
+          <w:p>
+            <w:proofErr w:type="spellStart"/>
+            <w:r>
+              <w:t>Int</w:t>
+            </w:r>
+            <w:proofErr w:type="spellEnd"/>
+          </w:p>
+        </w:tc>
+      </w:tr>
+      <w:tr>
+        <w:tc>
+          <w:tcPr>
+            <w:tcW w:w="2831" w:type="dxa"/>
+          </w:tcPr>
+          <w:p>
+            <w:r>
+              <w:t>Tabla 2 Fila 1 Columna 1</w:t>
+            </w:r>
+          </w:p>
+        </w:tc>
+        <w:tc>
+          <w:tcPr>
+            <w:tcW w:w="2831" w:type="dxa"/>
+          </w:tcPr>
+          <w:p>
+            <w:r>
+              <w:t>Ancho límite</w:t>
+            </w:r>
+          </w:p>
+        </w:tc>
+        <w:tc>
+          <w:tcPr>
+            <w:tcW w:w="2832" w:type="dxa"/>
+          </w:tcPr>
+          <w:p>
+            <w:proofErr w:type="spellStart"/>
+            <w:r>
+              <w:t>Int</w:t>
+            </w:r>
+            <w:proofErr w:type="spellEnd"/>
+          </w:p>
+        </w:tc>
+      </w:tr>
+      <w:tr>
+        <w:tc>
+          <w:tcPr>
+            <w:tcW w:w="2831" w:type="dxa"/>
+          </w:tcPr>
+          <w:p>
+            <w:r>
+              <w:t>Tabla 2 Fila 1 Columna 2</w:t>
+            </w:r>
+          </w:p>
+        </w:tc>
+        <w:tc>
+          <w:tcPr>
+            <w:tcW w:w="2831" w:type="dxa"/>
+          </w:tcPr>
+          <w:p>
+            <w:r>
+              <w:t>Alto límite</w:t>
+            </w:r>
+          </w:p>
+        </w:tc>
+        <w:tc>
+          <w:tcPr>
+            <w:tcW w:w="2832" w:type="dxa"/>
+          </w:tcPr>
+          <w:p>
+            <w:proofErr w:type="spellStart"/>
+            <w:r>
+              <w:t>Int</w:t>
+            </w:r>
+            <w:proofErr w:type="spellEnd"/>
+          </w:p>
+        </w:tc>
+      </w:tr>
+      <w:tr>
+        <w:tc>
+          <w:tcPr>
+            <w:tcW w:w="2831" w:type="dxa"/>
+          </w:tcPr>
+          <w:p>
+            <w:r>
+              <w:t>Tabla 2 Fila 1 Columna 3</w:t>
+            </w:r>
+          </w:p>
+        </w:tc>
+        <w:tc>
+          <w:tcPr>
+            <w:tcW w:w="2831" w:type="dxa"/>
+          </w:tcPr>
+          <w:p>
+            <w:r>
+              <w:t>Largo límite</w:t>
+            </w:r>
+          </w:p>
+        </w:tc>
+        <w:tc>
+          <w:tcPr>
+            <w:tcW w:w="2832" w:type="dxa"/>
+          </w:tcPr>
+          <w:p>
+            <w:proofErr w:type="spellStart"/>
+            <w:r>
+              <w:t>Int</w:t>
+            </w:r>
+            <w:proofErr w:type="spellEnd"/>
+          </w:p>
+        </w:tc>
+      </w:tr>
+      <w:tr>
+        <w:tc>
+          <w:tcPr>
+            <w:tcW w:w="8494" w:type="dxa"/>
+            <w:gridSpan w:val="3"/>
+          </w:tcPr>
+          <w:p>
+            <w:pPr>
+              <w:jc w:val="center"/>
+            </w:pPr>
+            <w:r>
+              <w:rPr>
+                <w:b/>
+              </w:rPr>
+              <w:lastRenderedPageBreak/>
+              <w:t xml:space="preserve">Pantalla: </w:t>
+            </w:r>
+            <w:r>
+              <w:t>Elegir Producto</w:t>
+            </w:r>
+          </w:p>
+        </w:tc>
+      </w:tr>
+      <w:tr>
+        <w:tc>
+          <w:tcPr>
+            <w:tcW w:w="2831" w:type="dxa"/>
+          </w:tcPr>
+          <w:p>
+            <w:r>
+              <w:t>Componente</w:t>
+            </w:r>
+          </w:p>
+        </w:tc>
+        <w:tc>
+          <w:tcPr>
+            <w:tcW w:w="2831" w:type="dxa"/>
+          </w:tcPr>
+          <w:p>
+            <w:r>
+              <w:t>Dato</w:t>
+            </w:r>
+          </w:p>
+        </w:tc>
+        <w:tc>
+          <w:tcPr>
+            <w:tcW w:w="2832" w:type="dxa"/>
+          </w:tcPr>
+          <w:p>
+            <w:r>
+              <w:t>Tipo de dato</w:t>
+            </w:r>
+          </w:p>
+        </w:tc>
+      </w:tr>
+      <w:tr>
+        <w:tc>
+          <w:tcPr>
+            <w:tcW w:w="2831" w:type="dxa"/>
+          </w:tcPr>
+          <w:p>
+            <w:proofErr w:type="spellStart"/>
+            <w:r>
+              <w:t>Select</w:t>
+            </w:r>
+            <w:proofErr w:type="spellEnd"/>
+            <w:r>
+              <w:t xml:space="preserve"> Box</w:t>
+            </w:r>
+          </w:p>
+        </w:tc>
+        <w:tc>
+          <w:tcPr>
+            <w:tcW w:w="2831" w:type="dxa"/>
+          </w:tcPr>
+          <w:p>
+            <w:r>
+              <w:t>Tipo</w:t>
+            </w:r>
+          </w:p>
+        </w:tc>
+        <w:tc>
+          <w:tcPr>
+            <w:tcW w:w="2832" w:type="dxa"/>
+          </w:tcPr>
+          <w:p>
+            <w:proofErr w:type="spellStart"/>
+            <w:r>
+              <w:t>String</w:t>
+            </w:r>
+            <w:proofErr w:type="spellEnd"/>
+          </w:p>
+        </w:tc>
+      </w:tr>
+      <w:tr>
+        <w:tc>
+          <w:tcPr>
+            <w:tcW w:w="2831" w:type="dxa"/>
+          </w:tcPr>
+          <w:p>
+            <w:r>
+              <w:t xml:space="preserve">Tabla </w:t>
+            </w:r>
+          </w:p>
+        </w:tc>
+        <w:tc>
+          <w:tcPr>
+            <w:tcW w:w="2831" w:type="dxa"/>
+          </w:tcPr>
+          <w:p>
+            <w:r>
+              <w:t>Productos</w:t>
+            </w:r>
+          </w:p>
+        </w:tc>
+        <w:tc>
+          <w:tcPr>
+            <w:tcW w:w="2832" w:type="dxa"/>
+          </w:tcPr>
+          <w:p>
+            <w:r>
+              <w:t>Datos de Material</w:t>
+            </w:r>
+          </w:p>
+        </w:tc>
+      </w:tr>
+      <w:tr>
+        <w:tc>
+          <w:tcPr>
+            <w:tcW w:w="2831" w:type="dxa"/>
+          </w:tcPr>
+          <w:p>
+            <w:r>
+              <w:t>Columna 1</w:t>
+            </w:r>
+          </w:p>
+        </w:tc>
+        <w:tc>
+          <w:tcPr>
+            <w:tcW w:w="2831" w:type="dxa"/>
+          </w:tcPr>
+          <w:p>
+            <w:proofErr w:type="spellStart"/>
+            <w:r>
+              <w:t>Checkbox</w:t>
+            </w:r>
+            <w:proofErr w:type="spellEnd"/>
+          </w:p>
+        </w:tc>
+        <w:tc>
+          <w:tcPr>
+            <w:tcW w:w="2832" w:type="dxa"/>
+          </w:tcPr>
+          <w:p>
+            <w:proofErr w:type="spellStart"/>
+            <w:r>
+              <w:t>Boolean</w:t>
+            </w:r>
+            <w:proofErr w:type="spellEnd"/>
+          </w:p>
+        </w:tc>
+      </w:tr>
+      <w:tr>
+        <w:tc>
+          <w:tcPr>
+            <w:tcW w:w="2831" w:type="dxa"/>
+          </w:tcPr>
+          <w:p>
+            <w:r>
+              <w:t>Columna 2</w:t>
+            </w:r>
+          </w:p>
+        </w:tc>
+        <w:tc>
+          <w:tcPr>
+            <w:tcW w:w="2831" w:type="dxa"/>
+          </w:tcPr>
+          <w:p>
+            <w:r>
+              <w:t>Nombre</w:t>
+            </w:r>
+          </w:p>
+        </w:tc>
+        <w:tc>
+          <w:tcPr>
+            <w:tcW w:w="2832" w:type="dxa"/>
+          </w:tcPr>
+          <w:p>
+            <w:proofErr w:type="spellStart"/>
+            <w:r>
+              <w:t>String</w:t>
+            </w:r>
+            <w:proofErr w:type="spellEnd"/>
+          </w:p>
+        </w:tc>
+      </w:tr>
+      <w:tr>
+        <w:tc>
+          <w:tcPr>
+            <w:tcW w:w="2831" w:type="dxa"/>
+          </w:tcPr>
+          <w:p>
+            <w:r>
+              <w:t>Columna 3</w:t>
+            </w:r>
+          </w:p>
+        </w:tc>
+        <w:tc>
+          <w:tcPr>
+            <w:tcW w:w="2831" w:type="dxa"/>
+          </w:tcPr>
+          <w:p>
+            <w:r>
+              <w:t>Descripción</w:t>
+            </w:r>
+          </w:p>
+        </w:tc>
+        <w:tc>
+          <w:tcPr>
+            <w:tcW w:w="2832" w:type="dxa"/>
+          </w:tcPr>
+          <w:p>
+            <w:proofErr w:type="spellStart"/>
+            <w:r>
+              <w:t>String</w:t>
+            </w:r>
+            <w:proofErr w:type="spellEnd"/>
+          </w:p>
+        </w:tc>
+      </w:tr>
+    </w:tbl>
+    <w:p/>
+    <w:tbl>
+      <w:tblPr>
+        <w:tblStyle w:val="Tablaconcuadrcula"/>
+        <w:tblW w:w="0" w:type="auto"/>
+        <w:tblLook w:val="04A0" w:firstRow="1" w:lastRow="0" w:firstColumn="1" w:lastColumn="0" w:noHBand="0" w:noVBand="1"/>
+      </w:tblPr>
+      <w:tblGrid>
+        <w:gridCol w:w="2831"/>
+        <w:gridCol w:w="2831"/>
+        <w:gridCol w:w="2832"/>
+      </w:tblGrid>
+      <w:tr>
+        <w:tc>
+          <w:tcPr>
+            <w:tcW w:w="8494" w:type="dxa"/>
+            <w:gridSpan w:val="3"/>
+          </w:tcPr>
+          <w:p>
+            <w:pPr>
+              <w:jc w:val="center"/>
+            </w:pPr>
+            <w:r>
+              <w:rPr>
+                <w:b/>
+              </w:rPr>
+              <w:t xml:space="preserve">Pantalla: </w:t>
+            </w:r>
+            <w:r>
+              <w:t xml:space="preserve">Actualizar </w:t>
+            </w:r>
+            <w:r>
+              <w:t>P</w:t>
+            </w:r>
+            <w:bookmarkStart w:id="0" w:name="_GoBack"/>
+            <w:bookmarkEnd w:id="0"/>
+            <w:r>
+              <w:t>recios</w:t>
+            </w:r>
+          </w:p>
+        </w:tc>
+      </w:tr>
+      <w:tr>
+        <w:tc>
+          <w:tcPr>
+            <w:tcW w:w="2831" w:type="dxa"/>
+          </w:tcPr>
+          <w:p>
+            <w:r>
+              <w:t>Componente</w:t>
+            </w:r>
+          </w:p>
+        </w:tc>
+        <w:tc>
+          <w:tcPr>
+            <w:tcW w:w="2831" w:type="dxa"/>
+          </w:tcPr>
+          <w:p>
+            <w:r>
+              <w:t>Dato</w:t>
+            </w:r>
+          </w:p>
+        </w:tc>
+        <w:tc>
+          <w:tcPr>
+            <w:tcW w:w="2832" w:type="dxa"/>
+          </w:tcPr>
+          <w:p>
+            <w:r>
+              <w:t>Tipo de dato</w:t>
+            </w:r>
+          </w:p>
+        </w:tc>
+      </w:tr>
+      <w:tr>
+        <w:tc>
+          <w:tcPr>
+            <w:tcW w:w="2831" w:type="dxa"/>
+          </w:tcPr>
+          <w:p>
+            <w:r>
+              <w:t xml:space="preserve">Tabla </w:t>
+            </w:r>
+          </w:p>
+        </w:tc>
+        <w:tc>
+          <w:tcPr>
+            <w:tcW w:w="2831" w:type="dxa"/>
+          </w:tcPr>
+          <w:p>
+            <w:r>
+              <w:t>Productos</w:t>
+            </w:r>
+          </w:p>
+        </w:tc>
+        <w:tc>
+          <w:tcPr>
+            <w:tcW w:w="2832" w:type="dxa"/>
+          </w:tcPr>
+          <w:p>
+            <w:r>
+              <w:t>Datos de Material</w:t>
+            </w:r>
+          </w:p>
+        </w:tc>
+      </w:tr>
+      <w:tr>
+        <w:tc>
+          <w:tcPr>
+            <w:tcW w:w="2831" w:type="dxa"/>
+          </w:tcPr>
+          <w:p>
+            <w:r>
+              <w:t>Columna 1</w:t>
+            </w:r>
+          </w:p>
+        </w:tc>
+        <w:tc>
+          <w:tcPr>
+            <w:tcW w:w="2831" w:type="dxa"/>
+          </w:tcPr>
+          <w:p>
+            <w:proofErr w:type="spellStart"/>
+            <w:r>
+              <w:t>Checkbox</w:t>
+            </w:r>
+            <w:proofErr w:type="spellEnd"/>
+          </w:p>
+        </w:tc>
+        <w:tc>
+          <w:tcPr>
+            <w:tcW w:w="2832" w:type="dxa"/>
+          </w:tcPr>
+          <w:p>
+            <w:proofErr w:type="spellStart"/>
+            <w:r>
+              <w:t>Boolean</w:t>
+            </w:r>
+            <w:proofErr w:type="spellEnd"/>
+          </w:p>
+        </w:tc>
+      </w:tr>
+      <w:tr>
+        <w:tc>
+          <w:tcPr>
+            <w:tcW w:w="2831" w:type="dxa"/>
+          </w:tcPr>
+          <w:p>
+            <w:r>
+              <w:t>Columna 2</w:t>
+            </w:r>
+          </w:p>
+        </w:tc>
+        <w:tc>
+          <w:tcPr>
+            <w:tcW w:w="2831" w:type="dxa"/>
+          </w:tcPr>
+          <w:p>
+            <w:r>
+              <w:t>Nombre</w:t>
+            </w:r>
+          </w:p>
+        </w:tc>
+        <w:tc>
+          <w:tcPr>
+            <w:tcW w:w="2832" w:type="dxa"/>
+          </w:tcPr>
+          <w:p>
+            <w:proofErr w:type="spellStart"/>
+            <w:r>
+              <w:t>String</w:t>
+            </w:r>
+            <w:proofErr w:type="spellEnd"/>
+          </w:p>
+        </w:tc>
+      </w:tr>
+      <w:tr>
+        <w:tc>
+          <w:tcPr>
+            <w:tcW w:w="2831" w:type="dxa"/>
+          </w:tcPr>
+          <w:p>
+            <w:r>
+              <w:t>Columna 3</w:t>
+            </w:r>
+          </w:p>
+        </w:tc>
+        <w:tc>
+          <w:tcPr>
+            <w:tcW w:w="2831" w:type="dxa"/>
+          </w:tcPr>
+          <w:p>
+            <w:r>
+              <w:t>Descripción</w:t>
+            </w:r>
+          </w:p>
+        </w:tc>
+        <w:tc>
+          <w:tcPr>
+            <w:tcW w:w="2832" w:type="dxa"/>
+          </w:tcPr>
+          <w:p>
+            <w:proofErr w:type="spellStart"/>
+            <w:r>
+              <w:t>String</w:t>
+            </w:r>
+            <w:proofErr w:type="spellEnd"/>
+          </w:p>
+        </w:tc>
+      </w:tr>
+      <w:tr>
+        <w:tc>
+          <w:tcPr>
+            <w:tcW w:w="2831" w:type="dxa"/>
+          </w:tcPr>
+          <w:p>
+            <w:r>
+              <w:t>Text box</w:t>
+            </w:r>
+          </w:p>
+        </w:tc>
+        <w:tc>
+          <w:tcPr>
+            <w:tcW w:w="2831" w:type="dxa"/>
+          </w:tcPr>
+          <w:p>
+            <w:r>
+              <w:t>Porcentaje</w:t>
+            </w:r>
+          </w:p>
+        </w:tc>
+        <w:tc>
+          <w:tcPr>
+            <w:tcW w:w="2832" w:type="dxa"/>
+          </w:tcPr>
+          <w:p>
+            <w:proofErr w:type="spellStart"/>
+            <w:r>
+              <w:t>Int</w:t>
+            </w:r>
+            <w:proofErr w:type="spellEnd"/>
+          </w:p>
+        </w:tc>
+      </w:tr>
+    </w:tbl>
+    <w:p/>
+    <w:tbl>
+      <w:tblPr>
+        <w:tblStyle w:val="Tablaconcuadrcula"/>
+        <w:tblW w:w="0" w:type="auto"/>
+        <w:tblLook w:val="04A0" w:firstRow="1" w:lastRow="0" w:firstColumn="1" w:lastColumn="0" w:noHBand="0" w:noVBand="1"/>
+      </w:tblPr>
+      <w:tblGrid>
+        <w:gridCol w:w="2831"/>
+        <w:gridCol w:w="2831"/>
+        <w:gridCol w:w="2832"/>
+      </w:tblGrid>
+      <w:tr>
+        <w:tc>
+          <w:tcPr>
+            <w:tcW w:w="8494" w:type="dxa"/>
+            <w:gridSpan w:val="3"/>
+          </w:tcPr>
+          <w:p>
+            <w:pPr>
+              <w:jc w:val="center"/>
+            </w:pPr>
+            <w:r>
+              <w:rPr>
+                <w:b/>
+              </w:rPr>
+              <w:t xml:space="preserve">Pantalla: </w:t>
+            </w:r>
+            <w:r>
+              <w:t>Seleccionar Producto (</w:t>
+            </w:r>
+            <w:proofErr w:type="spellStart"/>
+            <w:r>
+              <w:t>Admin</w:t>
+            </w:r>
+            <w:proofErr w:type="spellEnd"/>
+            <w:r>
+              <w:t>)</w:t>
+            </w:r>
+          </w:p>
+        </w:tc>
+      </w:tr>
+      <w:tr>
+        <w:tc>
+          <w:tcPr>
+            <w:tcW w:w="2831" w:type="dxa"/>
+          </w:tcPr>
+          <w:p>
+            <w:r>
+              <w:t>Componente</w:t>
+            </w:r>
+          </w:p>
+        </w:tc>
+        <w:tc>
+          <w:tcPr>
+            <w:tcW w:w="2831" w:type="dxa"/>
+          </w:tcPr>
+          <w:p>
+            <w:r>
+              <w:t>Dato</w:t>
+            </w:r>
+          </w:p>
+        </w:tc>
+        <w:tc>
+          <w:tcPr>
+            <w:tcW w:w="2832" w:type="dxa"/>
+          </w:tcPr>
+          <w:p>
+            <w:r>
+              <w:t>Tipo de dato</w:t>
+            </w:r>
+          </w:p>
+        </w:tc>
+      </w:tr>
+      <w:tr>
+        <w:tc>
+          <w:tcPr>
+            <w:tcW w:w="2831" w:type="dxa"/>
+          </w:tcPr>
+          <w:p>
+            <w:proofErr w:type="spellStart"/>
+            <w:r>
+              <w:t>Select</w:t>
+            </w:r>
+            <w:proofErr w:type="spellEnd"/>
+            <w:r>
+              <w:t xml:space="preserve"> Box</w:t>
+            </w:r>
+          </w:p>
+        </w:tc>
+        <w:tc>
+          <w:tcPr>
+            <w:tcW w:w="2831" w:type="dxa"/>
+          </w:tcPr>
+          <w:p>
+            <w:r>
+              <w:t>Tipo</w:t>
+            </w:r>
+          </w:p>
+        </w:tc>
+        <w:tc>
+          <w:tcPr>
+            <w:tcW w:w="2832" w:type="dxa"/>
+          </w:tcPr>
+          <w:p>
+            <w:proofErr w:type="spellStart"/>
+            <w:r>
+              <w:t>String</w:t>
+            </w:r>
+            <w:proofErr w:type="spellEnd"/>
+          </w:p>
+        </w:tc>
+      </w:tr>
+      <w:tr>
+        <w:tc>
+          <w:tcPr>
+            <w:tcW w:w="2831" w:type="dxa"/>
+          </w:tcPr>
+          <w:p>
+            <w:r>
+              <w:t xml:space="preserve">Tabla </w:t>
+            </w:r>
+          </w:p>
+        </w:tc>
+        <w:tc>
+          <w:tcPr>
+            <w:tcW w:w="2831" w:type="dxa"/>
+          </w:tcPr>
+          <w:p>
+            <w:r>
+              <w:t>Productos</w:t>
+            </w:r>
+          </w:p>
+        </w:tc>
+        <w:tc>
+          <w:tcPr>
+            <w:tcW w:w="2832" w:type="dxa"/>
+          </w:tcPr>
+          <w:p>
+            <w:r>
+              <w:t>Datos de Material</w:t>
+            </w:r>
+          </w:p>
+        </w:tc>
+      </w:tr>
+      <w:tr>
+        <w:tc>
+          <w:tcPr>
+            <w:tcW w:w="2831" w:type="dxa"/>
+          </w:tcPr>
+          <w:p>
+            <w:r>
+              <w:t>Columna 1</w:t>
+            </w:r>
+          </w:p>
+        </w:tc>
+        <w:tc>
+          <w:tcPr>
+            <w:tcW w:w="2831" w:type="dxa"/>
+          </w:tcPr>
+          <w:p>
+            <w:proofErr w:type="spellStart"/>
+            <w:r>
+              <w:t>Checkbox</w:t>
+            </w:r>
+            <w:proofErr w:type="spellEnd"/>
+          </w:p>
+        </w:tc>
+        <w:tc>
+          <w:tcPr>
+            <w:tcW w:w="2832" w:type="dxa"/>
+          </w:tcPr>
+          <w:p>
+            <w:proofErr w:type="spellStart"/>
+            <w:r>
+              <w:t>Boolean</w:t>
+            </w:r>
+            <w:proofErr w:type="spellEnd"/>
+          </w:p>
+        </w:tc>
+      </w:tr>
+      <w:tr>
+        <w:tc>
+          <w:tcPr>
+            <w:tcW w:w="2831" w:type="dxa"/>
+          </w:tcPr>
+          <w:p>
+            <w:r>
+              <w:t>Columna 2</w:t>
+            </w:r>
+          </w:p>
+        </w:tc>
+        <w:tc>
+          <w:tcPr>
+            <w:tcW w:w="2831" w:type="dxa"/>
+          </w:tcPr>
+          <w:p>
+            <w:r>
+              <w:t>Nombre</w:t>
+            </w:r>
+          </w:p>
+        </w:tc>
+        <w:tc>
+          <w:tcPr>
+            <w:tcW w:w="2832" w:type="dxa"/>
+          </w:tcPr>
+          <w:p>
+            <w:proofErr w:type="spellStart"/>
+            <w:r>
+              <w:t>String</w:t>
+            </w:r>
+            <w:proofErr w:type="spellEnd"/>
+          </w:p>
+        </w:tc>
+      </w:tr>
+      <w:tr>
+        <w:tc>
+          <w:tcPr>
+            <w:tcW w:w="2831" w:type="dxa"/>
+          </w:tcPr>
+          <w:p>
+            <w:r>
+              <w:t>Columna 3</w:t>
+            </w:r>
+          </w:p>
+        </w:tc>
+        <w:tc>
+          <w:tcPr>
+            <w:tcW w:w="2831" w:type="dxa"/>
+          </w:tcPr>
+          <w:p>
+            <w:r>
+              <w:t>Descripción</w:t>
+            </w:r>
+          </w:p>
+        </w:tc>
+        <w:tc>
+          <w:tcPr>
+            <w:tcW w:w="2832" w:type="dxa"/>
+          </w:tcPr>
+          <w:p>
+            <w:proofErr w:type="spellStart"/>
+            <w:r>
+              <w:t>String</w:t>
+            </w:r>
+            <w:proofErr w:type="spellEnd"/>
+          </w:p>
+        </w:tc>
+      </w:tr>
+    </w:tbl>
+    <w:p/>
+    <w:tbl>
+      <w:tblPr>
+        <w:tblStyle w:val="Tablaconcuadrcula"/>
+        <w:tblW w:w="0" w:type="auto"/>
+        <w:tblLook w:val="04A0" w:firstRow="1" w:lastRow="0" w:firstColumn="1" w:lastColumn="0" w:noHBand="0" w:noVBand="1"/>
+      </w:tblPr>
+      <w:tblGrid>
+        <w:gridCol w:w="2831"/>
+        <w:gridCol w:w="2831"/>
+        <w:gridCol w:w="2832"/>
+      </w:tblGrid>
+      <w:tr>
+        <w:tc>
+          <w:tcPr>
+            <w:tcW w:w="8494" w:type="dxa"/>
+            <w:gridSpan w:val="3"/>
+          </w:tcPr>
+          <w:p>
+            <w:pPr>
+              <w:tabs>
+                <w:tab w:val="left" w:pos="555"/>
+                <w:tab w:val="center" w:pos="4139"/>
+              </w:tabs>
+            </w:pPr>
+            <w:r>
+              <w:rPr>
+                <w:b/>
+              </w:rPr>
+              <w:tab/>
+            </w:r>
+            <w:r>
+              <w:rPr>
+                <w:b/>
+              </w:rPr>
+              <w:tab/>
+            </w:r>
+            <w:r>
+              <w:rPr>
+                <w:b/>
+              </w:rPr>
+              <w:t>Pantalla:</w:t>
+            </w:r>
+            <w:r>
+              <w:rPr>
+                <w:b/>
+              </w:rPr>
+              <w:t xml:space="preserve"> </w:t>
+            </w:r>
+            <w:r>
+              <w:t>Actualizar Cotización</w:t>
+            </w:r>
+          </w:p>
+        </w:tc>
+      </w:tr>
+      <w:tr>
+        <w:tc>
+          <w:tcPr>
+            <w:tcW w:w="2831" w:type="dxa"/>
+          </w:tcPr>
+          <w:p>
+            <w:r>
+              <w:t>Componente</w:t>
+            </w:r>
+          </w:p>
+        </w:tc>
+        <w:tc>
+          <w:tcPr>
+            <w:tcW w:w="2831" w:type="dxa"/>
+          </w:tcPr>
+          <w:p>
+            <w:r>
+              <w:t>Dato</w:t>
+            </w:r>
+          </w:p>
+        </w:tc>
+        <w:tc>
+          <w:tcPr>
+            <w:tcW w:w="2832" w:type="dxa"/>
+          </w:tcPr>
+          <w:p>
+            <w:r>
+              <w:t>Tipo de dato</w:t>
+            </w:r>
+          </w:p>
+        </w:tc>
+      </w:tr>
+      <w:tr>
+        <w:tc>
+          <w:tcPr>
+            <w:tcW w:w="2831" w:type="dxa"/>
+          </w:tcPr>
+          <w:p>
+            <w:r>
+              <w:t xml:space="preserve">Tabla </w:t>
+            </w:r>
+          </w:p>
+        </w:tc>
+        <w:tc>
+          <w:tcPr>
+            <w:tcW w:w="2831" w:type="dxa"/>
+          </w:tcPr>
+          <w:p>
+            <w:r>
+              <w:t>Productos</w:t>
+            </w:r>
+          </w:p>
+        </w:tc>
+        <w:tc>
+          <w:tcPr>
+            <w:tcW w:w="2832" w:type="dxa"/>
+          </w:tcPr>
+          <w:p>
+            <w:r>
+              <w:t>Datos de Material</w:t>
+            </w:r>
+          </w:p>
+        </w:tc>
+      </w:tr>
+      <w:tr>
+        <w:tc>
+          <w:tcPr>
+            <w:tcW w:w="2831" w:type="dxa"/>
+          </w:tcPr>
+          <w:p>
+            <w:r>
+              <w:t>Columna 1</w:t>
+            </w:r>
+          </w:p>
+        </w:tc>
+        <w:tc>
+          <w:tcPr>
+            <w:tcW w:w="2831" w:type="dxa"/>
+          </w:tcPr>
+          <w:p>
+            <w:r>
+              <w:t>Nombre</w:t>
+            </w:r>
+          </w:p>
+        </w:tc>
+        <w:tc>
+          <w:tcPr>
+            <w:tcW w:w="2832" w:type="dxa"/>
+          </w:tcPr>
+          <w:p>
+            <w:proofErr w:type="spellStart"/>
+            <w:r>
+              <w:t>String</w:t>
+            </w:r>
+            <w:proofErr w:type="spellEnd"/>
+          </w:p>
+        </w:tc>
+      </w:tr>
+      <w:tr>
+        <w:tc>
+          <w:tcPr>
+            <w:tcW w:w="2831" w:type="dxa"/>
+          </w:tcPr>
+          <w:p>
+            <w:r>
+              <w:t>Columna 2</w:t>
+            </w:r>
+          </w:p>
+        </w:tc>
+        <w:tc>
+          <w:tcPr>
+            <w:tcW w:w="2831" w:type="dxa"/>
+          </w:tcPr>
+          <w:p>
+            <w:r>
+              <w:t>Cantidad</w:t>
+            </w:r>
+          </w:p>
+        </w:tc>
+        <w:tc>
+          <w:tcPr>
+            <w:tcW w:w="2832" w:type="dxa"/>
+          </w:tcPr>
+          <w:p>
+            <w:proofErr w:type="spellStart"/>
+            <w:r>
+              <w:t>Int</w:t>
+            </w:r>
+            <w:proofErr w:type="spellEnd"/>
+          </w:p>
+        </w:tc>
+      </w:tr>
+      <w:tr>
+        <w:tc>
+          <w:tcPr>
+            <w:tcW w:w="2831" w:type="dxa"/>
+          </w:tcPr>
+          <w:p>
+            <w:r>
+              <w:t>Columna 3</w:t>
+            </w:r>
+          </w:p>
+        </w:tc>
+        <w:tc>
+          <w:tcPr>
+            <w:tcW w:w="2831" w:type="dxa"/>
+          </w:tcPr>
+          <w:p>
+            <w:r>
+              <w:t>Precio Unitario</w:t>
+            </w:r>
+          </w:p>
+        </w:tc>
+        <w:tc>
+          <w:tcPr>
+            <w:tcW w:w="2832" w:type="dxa"/>
+          </w:tcPr>
+          <w:p>
+            <w:proofErr w:type="spellStart"/>
+            <w:r>
+              <w:t>Int</w:t>
+            </w:r>
+            <w:proofErr w:type="spellEnd"/>
+          </w:p>
+        </w:tc>
+      </w:tr>
+      <w:tr>
+        <w:tc>
+          <w:tcPr>
+            <w:tcW w:w="2831" w:type="dxa"/>
+          </w:tcPr>
+          <w:p>
+            <w:r>
+              <w:t>Columna 4</w:t>
+            </w:r>
+          </w:p>
+        </w:tc>
+        <w:tc>
+          <w:tcPr>
+            <w:tcW w:w="2831" w:type="dxa"/>
+          </w:tcPr>
+          <w:p>
+            <w:r>
+              <w:t>Precio Final</w:t>
+            </w:r>
+          </w:p>
+        </w:tc>
+        <w:tc>
+          <w:tcPr>
+            <w:tcW w:w="2832" w:type="dxa"/>
+          </w:tcPr>
+          <w:p>
+            <w:proofErr w:type="spellStart"/>
+            <w:r>
+              <w:t>Int</w:t>
+            </w:r>
+            <w:proofErr w:type="spellEnd"/>
+          </w:p>
+        </w:tc>
+      </w:tr>
+      <w:tr>
+        <w:tc>
+          <w:tcPr>
+            <w:tcW w:w="2831" w:type="dxa"/>
+          </w:tcPr>
+          <w:p>
+            <w:r>
+              <w:t>Columna 5</w:t>
+            </w:r>
+          </w:p>
+        </w:tc>
+        <w:tc>
+          <w:tcPr>
+            <w:tcW w:w="2831" w:type="dxa"/>
+          </w:tcPr>
+          <w:p>
+            <w:r>
+              <w:t>Observaciones</w:t>
+            </w:r>
+          </w:p>
+        </w:tc>
+        <w:tc>
+          <w:tcPr>
+            <w:tcW w:w="2832" w:type="dxa"/>
+          </w:tcPr>
+          <w:p>
+            <w:proofErr w:type="spellStart"/>
+            <w:r>
+              <w:t>String</w:t>
+            </w:r>
+            <w:proofErr w:type="spellEnd"/>
+          </w:p>
+        </w:tc>
+      </w:tr>
+      <w:tr>
+        <w:tc>
+          <w:tcPr>
+            <w:tcW w:w="2831" w:type="dxa"/>
+          </w:tcPr>
+          <w:p>
+            <w:proofErr w:type="spellStart"/>
+            <w:r>
+              <w:t>Label</w:t>
+            </w:r>
+            <w:proofErr w:type="spellEnd"/>
+            <w:r>
+              <w:t xml:space="preserve"> 1</w:t>
+            </w:r>
+          </w:p>
+        </w:tc>
+        <w:tc>
+          <w:tcPr>
+            <w:tcW w:w="2831" w:type="dxa"/>
+          </w:tcPr>
+          <w:p>
+            <w:r>
+              <w:t>Nro. Cotización</w:t>
+            </w:r>
+          </w:p>
+        </w:tc>
+        <w:tc>
+          <w:tcPr>
+            <w:tcW w:w="2832" w:type="dxa"/>
+          </w:tcPr>
+          <w:p>
+            <w:proofErr w:type="spellStart"/>
+            <w:r>
+              <w:t>Int</w:t>
+            </w:r>
+            <w:proofErr w:type="spellEnd"/>
+          </w:p>
+        </w:tc>
+      </w:tr>
+      <w:tr>
+        <w:tc>
+          <w:tcPr>
+            <w:tcW w:w="2831" w:type="dxa"/>
+          </w:tcPr>
+          <w:p>
+            <w:proofErr w:type="spellStart"/>
+            <w:r>
+              <w:t>Label</w:t>
+            </w:r>
+            <w:proofErr w:type="spellEnd"/>
+            <w:r>
+              <w:t xml:space="preserve"> 2</w:t>
+            </w:r>
+          </w:p>
+        </w:tc>
+        <w:tc>
+          <w:tcPr>
+            <w:tcW w:w="2831" w:type="dxa"/>
+          </w:tcPr>
+          <w:p>
+            <w:r>
+              <w:t>Total</w:t>
+            </w:r>
+          </w:p>
+        </w:tc>
+        <w:tc>
+          <w:tcPr>
+            <w:tcW w:w="2832" w:type="dxa"/>
+          </w:tcPr>
+          <w:p>
+            <w:proofErr w:type="spellStart"/>
+            <w:r>
+              <w:t>Int</w:t>
+            </w:r>
+            <w:proofErr w:type="spellEnd"/>
+          </w:p>
+        </w:tc>
+      </w:tr>
+      <w:tr>
+        <w:tc>
+          <w:tcPr>
+            <w:tcW w:w="2831" w:type="dxa"/>
+          </w:tcPr>
+          <w:p>
+            <w:proofErr w:type="spellStart"/>
+            <w:r>
+              <w:t>Label</w:t>
+            </w:r>
+            <w:proofErr w:type="spellEnd"/>
+            <w:r>
+              <w:t xml:space="preserve"> 3</w:t>
+            </w:r>
+          </w:p>
+        </w:tc>
+        <w:tc>
+          <w:tcPr>
+            <w:tcW w:w="2831" w:type="dxa"/>
+          </w:tcPr>
+          <w:p>
+            <w:r>
+              <w:t>Puntos</w:t>
+            </w:r>
+          </w:p>
+        </w:tc>
+        <w:tc>
+          <w:tcPr>
+            <w:tcW w:w="2832" w:type="dxa"/>
+          </w:tcPr>
+          <w:p>
+            <w:proofErr w:type="spellStart"/>
+            <w:r>
+              <w:t>Int</w:t>
+            </w:r>
+            <w:proofErr w:type="spellEnd"/>
+          </w:p>
+        </w:tc>
+      </w:tr>
+      <w:tr>
+        <w:tc>
+          <w:tcPr>
+            <w:tcW w:w="2831" w:type="dxa"/>
+          </w:tcPr>
+          <w:p>
+            <w:proofErr w:type="spellStart"/>
+            <w:r>
+              <w:t>Label</w:t>
+            </w:r>
+            <w:proofErr w:type="spellEnd"/>
+            <w:r>
+              <w:t xml:space="preserve"> 4</w:t>
+            </w:r>
+          </w:p>
+        </w:tc>
+        <w:tc>
+          <w:tcPr>
+            <w:tcW w:w="2831" w:type="dxa"/>
+          </w:tcPr>
+          <w:p>
+            <w:r>
+              <w:t>Fecha</w:t>
+            </w:r>
+          </w:p>
+        </w:tc>
+        <w:tc>
+          <w:tcPr>
+            <w:tcW w:w="2832" w:type="dxa"/>
+          </w:tcPr>
+          <w:p>
+            <w:r>
+              <w:t>Date</w:t>
+            </w:r>
+          </w:p>
+        </w:tc>
+      </w:tr>
+      <w:tr>
+        <w:tc>
+          <w:tcPr>
+            <w:tcW w:w="2831" w:type="dxa"/>
+          </w:tcPr>
+          <w:p>
+            <w:proofErr w:type="spellStart"/>
+            <w:r>
+              <w:t>Select</w:t>
+            </w:r>
+            <w:proofErr w:type="spellEnd"/>
+            <w:r>
+              <w:t xml:space="preserve"> box</w:t>
+            </w:r>
+          </w:p>
+        </w:tc>
+        <w:tc>
+          <w:tcPr>
+            <w:tcW w:w="2831" w:type="dxa"/>
+          </w:tcPr>
+          <w:p>
+            <w:r>
+              <w:t>Estado</w:t>
+            </w:r>
+          </w:p>
+        </w:tc>
+        <w:tc>
+          <w:tcPr>
+            <w:tcW w:w="2832" w:type="dxa"/>
+          </w:tcPr>
+          <w:p>
+            <w:proofErr w:type="spellStart"/>
+            <w:r>
+              <w:t>String</w:t>
+            </w:r>
+            <w:proofErr w:type="spellEnd"/>
+          </w:p>
+        </w:tc>
+      </w:tr>
+    </w:tbl>
+    <w:p/>
+    <w:p/>
+    <w:p/>
+    <w:p/>
+    <w:p/>
+    <w:p/>
+    <w:p/>
+    <w:tbl>
+      <w:tblPr>
+        <w:tblStyle w:val="Tablaconcuadrcula"/>
+        <w:tblW w:w="0" w:type="auto"/>
+        <w:tblLook w:val="04A0" w:firstRow="1" w:lastRow="0" w:firstColumn="1" w:lastColumn="0" w:noHBand="0" w:noVBand="1"/>
+      </w:tblPr>
+      <w:tblGrid>
+        <w:gridCol w:w="2831"/>
+        <w:gridCol w:w="2831"/>
+        <w:gridCol w:w="2832"/>
+      </w:tblGrid>
+      <w:tr>
+        <w:tc>
+          <w:tcPr>
+            <w:tcW w:w="8494" w:type="dxa"/>
+            <w:gridSpan w:val="3"/>
+          </w:tcPr>
+          <w:p>
+            <w:pPr>
+              <w:tabs>
+                <w:tab w:val="left" w:pos="555"/>
+                <w:tab w:val="center" w:pos="4139"/>
+              </w:tabs>
+            </w:pPr>
+            <w:r>
+              <w:rPr>
+                <w:b/>
+              </w:rPr>
+              <w:lastRenderedPageBreak/>
+              <w:tab/>
+            </w:r>
+            <w:r>
+              <w:rPr>
+                <w:b/>
+              </w:rPr>
+              <w:tab/>
+            </w:r>
+            <w:r>
+              <w:rPr>
+                <w:b/>
+              </w:rPr>
+              <w:t>Pantalla:</w:t>
+            </w:r>
+            <w:r>
+              <w:rPr>
+                <w:b/>
+              </w:rPr>
+              <w:t xml:space="preserve"> </w:t>
+            </w:r>
+            <w:r>
+              <w:t>Actualizar Pedido</w:t>
+            </w:r>
+          </w:p>
+        </w:tc>
+      </w:tr>
+      <w:tr>
+        <w:tc>
+          <w:tcPr>
+            <w:tcW w:w="2831" w:type="dxa"/>
+          </w:tcPr>
+          <w:p>
+            <w:r>
+              <w:t>Componente</w:t>
+            </w:r>
+          </w:p>
+        </w:tc>
+        <w:tc>
+          <w:tcPr>
+            <w:tcW w:w="2831" w:type="dxa"/>
+          </w:tcPr>
+          <w:p>
+            <w:r>
+              <w:t>Dato</w:t>
+            </w:r>
+          </w:p>
+        </w:tc>
+        <w:tc>
+          <w:tcPr>
+            <w:tcW w:w="2832" w:type="dxa"/>
+          </w:tcPr>
+          <w:p>
+            <w:r>
+              <w:t>Tipo de dato</w:t>
+            </w:r>
+          </w:p>
+        </w:tc>
+      </w:tr>
+      <w:tr>
+        <w:tc>
+          <w:tcPr>
+            <w:tcW w:w="2831" w:type="dxa"/>
+          </w:tcPr>
+          <w:p>
+            <w:r>
+              <w:t xml:space="preserve">Tabla </w:t>
+            </w:r>
+          </w:p>
+        </w:tc>
+        <w:tc>
+          <w:tcPr>
+            <w:tcW w:w="2831" w:type="dxa"/>
+          </w:tcPr>
+          <w:p>
+            <w:r>
+              <w:t>Productos</w:t>
+            </w:r>
+          </w:p>
+        </w:tc>
+        <w:tc>
+          <w:tcPr>
+            <w:tcW w:w="2832" w:type="dxa"/>
+          </w:tcPr>
+          <w:p>
+            <w:r>
+              <w:t>Datos de Material</w:t>
+            </w:r>
+          </w:p>
+        </w:tc>
+      </w:tr>
+      <w:tr>
+        <w:tc>
+          <w:tcPr>
+            <w:tcW w:w="2831" w:type="dxa"/>
+          </w:tcPr>
+          <w:p>
+            <w:r>
+              <w:t>Columna 1</w:t>
+            </w:r>
+          </w:p>
+        </w:tc>
+        <w:tc>
+          <w:tcPr>
+            <w:tcW w:w="2831" w:type="dxa"/>
+          </w:tcPr>
+          <w:p>
+            <w:r>
+              <w:t>Nombre</w:t>
+            </w:r>
+          </w:p>
+        </w:tc>
+        <w:tc>
+          <w:tcPr>
+            <w:tcW w:w="2832" w:type="dxa"/>
+          </w:tcPr>
+          <w:p>
+            <w:proofErr w:type="spellStart"/>
+            <w:r>
+              <w:t>String</w:t>
+            </w:r>
+            <w:proofErr w:type="spellEnd"/>
+          </w:p>
+        </w:tc>
+      </w:tr>
+      <w:tr>
+        <w:tc>
+          <w:tcPr>
+            <w:tcW w:w="2831" w:type="dxa"/>
+          </w:tcPr>
+          <w:p>
+            <w:r>
+              <w:t>Columna 2</w:t>
+            </w:r>
+          </w:p>
+        </w:tc>
+        <w:tc>
+          <w:tcPr>
+            <w:tcW w:w="2831" w:type="dxa"/>
+          </w:tcPr>
+          <w:p>
+            <w:r>
+              <w:t>Cantidad</w:t>
+            </w:r>
+          </w:p>
+        </w:tc>
+        <w:tc>
+          <w:tcPr>
+            <w:tcW w:w="2832" w:type="dxa"/>
+          </w:tcPr>
+          <w:p>
+            <w:proofErr w:type="spellStart"/>
+            <w:r>
+              <w:t>Int</w:t>
+            </w:r>
+            <w:proofErr w:type="spellEnd"/>
+          </w:p>
+        </w:tc>
+      </w:tr>
+      <w:tr>
+        <w:tc>
+          <w:tcPr>
+            <w:tcW w:w="2831" w:type="dxa"/>
+          </w:tcPr>
+          <w:p>
+            <w:r>
+              <w:t>Columna 3</w:t>
+            </w:r>
+          </w:p>
+        </w:tc>
+        <w:tc>
+          <w:tcPr>
+            <w:tcW w:w="2831" w:type="dxa"/>
+          </w:tcPr>
+          <w:p>
+            <w:r>
+              <w:t>Precio Unitario</w:t>
+            </w:r>
+          </w:p>
+        </w:tc>
+        <w:tc>
+          <w:tcPr>
+            <w:tcW w:w="2832" w:type="dxa"/>
+          </w:tcPr>
+          <w:p>
+            <w:proofErr w:type="spellStart"/>
+            <w:r>
+              <w:t>Int</w:t>
+            </w:r>
+            <w:proofErr w:type="spellEnd"/>
+          </w:p>
+        </w:tc>
+      </w:tr>
+      <w:tr>
+        <w:tc>
+          <w:tcPr>
+            <w:tcW w:w="2831" w:type="dxa"/>
+          </w:tcPr>
+          <w:p>
+            <w:r>
+              <w:t>Columna 4</w:t>
+            </w:r>
+          </w:p>
+        </w:tc>
+        <w:tc>
+          <w:tcPr>
+            <w:tcW w:w="2831" w:type="dxa"/>
+          </w:tcPr>
+          <w:p>
+            <w:r>
+              <w:t>Precio Final</w:t>
+            </w:r>
+          </w:p>
+        </w:tc>
+        <w:tc>
+          <w:tcPr>
+            <w:tcW w:w="2832" w:type="dxa"/>
+          </w:tcPr>
+          <w:p>
+            <w:proofErr w:type="spellStart"/>
+            <w:r>
+              <w:t>Int</w:t>
+            </w:r>
+            <w:proofErr w:type="spellEnd"/>
+          </w:p>
+        </w:tc>
+      </w:tr>
+      <w:tr>
+        <w:tc>
+          <w:tcPr>
+            <w:tcW w:w="2831" w:type="dxa"/>
+          </w:tcPr>
+          <w:p>
+            <w:r>
+              <w:t>Columna 5</w:t>
+            </w:r>
+          </w:p>
+        </w:tc>
+        <w:tc>
+          <w:tcPr>
+            <w:tcW w:w="2831" w:type="dxa"/>
+          </w:tcPr>
+          <w:p>
+            <w:r>
+              <w:t>Observaciones</w:t>
+            </w:r>
+          </w:p>
+        </w:tc>
+        <w:tc>
+          <w:tcPr>
+            <w:tcW w:w="2832" w:type="dxa"/>
+          </w:tcPr>
+          <w:p>
+            <w:proofErr w:type="spellStart"/>
+            <w:r>
+              <w:t>String</w:t>
+            </w:r>
+            <w:proofErr w:type="spellEnd"/>
+          </w:p>
+        </w:tc>
+      </w:tr>
+      <w:tr>
+        <w:tc>
+          <w:tcPr>
+            <w:tcW w:w="2831" w:type="dxa"/>
+          </w:tcPr>
+          <w:p>
+            <w:pPr>
+              <w:tabs>
+                <w:tab w:val="right" w:pos="2615"/>
+              </w:tabs>
+            </w:pPr>
+            <w:proofErr w:type="spellStart"/>
+            <w:r>
+              <w:t>Label</w:t>
+            </w:r>
+            <w:proofErr w:type="spellEnd"/>
+            <w:r>
+              <w:t xml:space="preserve"> 1</w:t>
+            </w:r>
+          </w:p>
+        </w:tc>
+        <w:tc>
+          <w:tcPr>
+            <w:tcW w:w="2831" w:type="dxa"/>
+          </w:tcPr>
+          <w:p>
+            <w:r>
+              <w:t>Nro. Cotización</w:t>
+            </w:r>
+          </w:p>
+        </w:tc>
+        <w:tc>
+          <w:tcPr>
+            <w:tcW w:w="2832" w:type="dxa"/>
+          </w:tcPr>
+          <w:p>
+            <w:proofErr w:type="spellStart"/>
+            <w:r>
+              <w:t>Int</w:t>
+            </w:r>
+            <w:proofErr w:type="spellEnd"/>
+          </w:p>
+        </w:tc>
+      </w:tr>
+      <w:tr>
+        <w:tc>
+          <w:tcPr>
+            <w:tcW w:w="2831" w:type="dxa"/>
+          </w:tcPr>
+          <w:p>
+            <w:pPr>
+              <w:tabs>
+                <w:tab w:val="right" w:pos="2615"/>
+              </w:tabs>
+            </w:pPr>
+            <w:proofErr w:type="spellStart"/>
+            <w:r>
+              <w:t>Label</w:t>
+            </w:r>
+            <w:proofErr w:type="spellEnd"/>
+            <w:r>
+              <w:t xml:space="preserve"> 2</w:t>
+            </w:r>
+          </w:p>
+        </w:tc>
+        <w:tc>
+          <w:tcPr>
+            <w:tcW w:w="2831" w:type="dxa"/>
+          </w:tcPr>
+          <w:p>
+            <w:r>
               <w:t>Nro. Pedido</w:t>
             </w:r>
-            <w:r>
-              <w:t xml:space="preserve"> </w:t>
+          </w:p>
+        </w:tc>
+        <w:tc>
+          <w:tcPr>
+            <w:tcW w:w="2832" w:type="dxa"/>
+          </w:tcPr>
+          <w:p>
+            <w:proofErr w:type="spellStart"/>
+            <w:r>
+              <w:t>Int</w:t>
+            </w:r>
+            <w:proofErr w:type="spellEnd"/>
+          </w:p>
+        </w:tc>
+      </w:tr>
+      <w:tr>
+        <w:tc>
+          <w:tcPr>
+            <w:tcW w:w="2831" w:type="dxa"/>
+          </w:tcPr>
+          <w:p>
+            <w:proofErr w:type="spellStart"/>
+            <w:r>
+              <w:t>Label</w:t>
+            </w:r>
+            <w:proofErr w:type="spellEnd"/>
+            <w:r>
+              <w:t xml:space="preserve"> 3</w:t>
+            </w:r>
+          </w:p>
+        </w:tc>
+        <w:tc>
+          <w:tcPr>
+            <w:tcW w:w="2831" w:type="dxa"/>
+          </w:tcPr>
+          <w:p>
+            <w:r>
+              <w:t>Total</w:t>
+            </w:r>
+          </w:p>
+        </w:tc>
+        <w:tc>
+          <w:tcPr>
+            <w:tcW w:w="2832" w:type="dxa"/>
+          </w:tcPr>
+          <w:p>
+            <w:proofErr w:type="spellStart"/>
+            <w:r>
+              <w:t>Int</w:t>
+            </w:r>
+            <w:proofErr w:type="spellEnd"/>
+          </w:p>
+        </w:tc>
+      </w:tr>
+      <w:tr>
+        <w:tc>
+          <w:tcPr>
+            <w:tcW w:w="2831" w:type="dxa"/>
+          </w:tcPr>
+          <w:p>
+            <w:proofErr w:type="spellStart"/>
+            <w:r>
+              <w:t>Label</w:t>
+            </w:r>
+            <w:proofErr w:type="spellEnd"/>
+            <w:r>
+              <w:t xml:space="preserve"> 4</w:t>
+            </w:r>
+          </w:p>
+        </w:tc>
+        <w:tc>
+          <w:tcPr>
+            <w:tcW w:w="2831" w:type="dxa"/>
+          </w:tcPr>
+          <w:p>
+            <w:r>
+              <w:t>Puntos</w:t>
+            </w:r>
+          </w:p>
+        </w:tc>
+        <w:tc>
+          <w:tcPr>
+            <w:tcW w:w="2832" w:type="dxa"/>
+          </w:tcPr>
+          <w:p>
+            <w:proofErr w:type="spellStart"/>
+            <w:r>
+              <w:t>Int</w:t>
+            </w:r>
+            <w:proofErr w:type="spellEnd"/>
+          </w:p>
+        </w:tc>
+      </w:tr>
+      <w:tr>
+        <w:tc>
+          <w:tcPr>
+            <w:tcW w:w="2831" w:type="dxa"/>
+          </w:tcPr>
+          <w:p>
+            <w:proofErr w:type="spellStart"/>
+            <w:r>
+              <w:t>Label</w:t>
+            </w:r>
+            <w:proofErr w:type="spellEnd"/>
+            <w:r>
+              <w:t xml:space="preserve"> 5</w:t>
+            </w:r>
+          </w:p>
+        </w:tc>
+        <w:tc>
+          <w:tcPr>
+            <w:tcW w:w="2831" w:type="dxa"/>
+          </w:tcPr>
+          <w:p>
+            <w:r>
+              <w:t>Calle</w:t>
+            </w:r>
+          </w:p>
+        </w:tc>
+        <w:tc>
+          <w:tcPr>
+            <w:tcW w:w="2832" w:type="dxa"/>
+          </w:tcPr>
+          <w:p>
+            <w:proofErr w:type="spellStart"/>
+            <w:r>
+              <w:t>String</w:t>
+            </w:r>
+            <w:proofErr w:type="spellEnd"/>
+          </w:p>
+        </w:tc>
+      </w:tr>
+      <w:tr>
+        <w:tc>
+          <w:tcPr>
+            <w:tcW w:w="2831" w:type="dxa"/>
+          </w:tcPr>
+          <w:p>
+            <w:proofErr w:type="spellStart"/>
+            <w:r>
+              <w:t>Label</w:t>
+            </w:r>
+            <w:proofErr w:type="spellEnd"/>
+            <w:r>
+              <w:t xml:space="preserve"> 6</w:t>
+            </w:r>
+          </w:p>
+        </w:tc>
+        <w:tc>
+          <w:tcPr>
+            <w:tcW w:w="2831" w:type="dxa"/>
+          </w:tcPr>
+          <w:p>
+            <w:r>
+              <w:t>Número</w:t>
+            </w:r>
+          </w:p>
+        </w:tc>
+        <w:tc>
+          <w:tcPr>
+            <w:tcW w:w="2832" w:type="dxa"/>
+          </w:tcPr>
+          <w:p>
+            <w:proofErr w:type="spellStart"/>
+            <w:r>
+              <w:t>Int</w:t>
+            </w:r>
+            <w:proofErr w:type="spellEnd"/>
+          </w:p>
+        </w:tc>
+      </w:tr>
+      <w:tr>
+        <w:tc>
+          <w:tcPr>
+            <w:tcW w:w="2831" w:type="dxa"/>
+          </w:tcPr>
+          <w:p>
+            <w:proofErr w:type="spellStart"/>
+            <w:r>
+              <w:t>Label</w:t>
+            </w:r>
+            <w:proofErr w:type="spellEnd"/>
+            <w:r>
+              <w:t xml:space="preserve"> 7</w:t>
+            </w:r>
+          </w:p>
+        </w:tc>
+        <w:tc>
+          <w:tcPr>
+            <w:tcW w:w="2831" w:type="dxa"/>
+          </w:tcPr>
+          <w:p>
+            <w:r>
+              <w:t>Código Postal</w:t>
+            </w:r>
+          </w:p>
+        </w:tc>
+        <w:tc>
+          <w:tcPr>
+            <w:tcW w:w="2832" w:type="dxa"/>
+          </w:tcPr>
+          <w:p>
+            <w:proofErr w:type="spellStart"/>
+            <w:r>
+              <w:t>Int</w:t>
+            </w:r>
+            <w:proofErr w:type="spellEnd"/>
+          </w:p>
+        </w:tc>
+      </w:tr>
+      <w:tr>
+        <w:tc>
+          <w:tcPr>
+            <w:tcW w:w="2831" w:type="dxa"/>
+          </w:tcPr>
+          <w:p>
+            <w:proofErr w:type="spellStart"/>
+            <w:r>
+              <w:t>Label</w:t>
+            </w:r>
+            <w:proofErr w:type="spellEnd"/>
+            <w:r>
+              <w:t xml:space="preserve"> 8</w:t>
+            </w:r>
+          </w:p>
+        </w:tc>
+        <w:tc>
+          <w:tcPr>
+            <w:tcW w:w="2831" w:type="dxa"/>
+          </w:tcPr>
+          <w:p>
+            <w:r>
+              <w:t>Ciudad</w:t>
+            </w:r>
+          </w:p>
+        </w:tc>
+        <w:tc>
+          <w:tcPr>
+            <w:tcW w:w="2832" w:type="dxa"/>
+          </w:tcPr>
+          <w:p>
+            <w:proofErr w:type="spellStart"/>
+            <w:r>
+              <w:t>String</w:t>
+            </w:r>
+            <w:proofErr w:type="spellEnd"/>
+          </w:p>
+        </w:tc>
+      </w:tr>
+      <w:tr>
+        <w:tc>
+          <w:tcPr>
+            <w:tcW w:w="2831" w:type="dxa"/>
+          </w:tcPr>
+          <w:p>
+            <w:proofErr w:type="spellStart"/>
+            <w:r>
+              <w:t>Label</w:t>
+            </w:r>
+            <w:proofErr w:type="spellEnd"/>
+            <w:r>
+              <w:t xml:space="preserve"> 9</w:t>
+            </w:r>
+          </w:p>
+        </w:tc>
+        <w:tc>
+          <w:tcPr>
+            <w:tcW w:w="2831" w:type="dxa"/>
+          </w:tcPr>
+          <w:p>
+            <w:r>
+              <w:t>Provincia</w:t>
+            </w:r>
+          </w:p>
+        </w:tc>
+        <w:tc>
+          <w:tcPr>
+            <w:tcW w:w="2832" w:type="dxa"/>
+          </w:tcPr>
+          <w:p>
+            <w:proofErr w:type="spellStart"/>
+            <w:r>
+              <w:t>String</w:t>
+            </w:r>
+            <w:proofErr w:type="spellEnd"/>
+          </w:p>
+        </w:tc>
+      </w:tr>
+      <w:tr>
+        <w:tc>
+          <w:tcPr>
+            <w:tcW w:w="2831" w:type="dxa"/>
+          </w:tcPr>
+          <w:p>
+            <w:proofErr w:type="spellStart"/>
+            <w:r>
+              <w:t>Label</w:t>
+            </w:r>
+            <w:proofErr w:type="spellEnd"/>
+            <w:r>
+              <w:t xml:space="preserve"> 10</w:t>
+            </w:r>
+          </w:p>
+        </w:tc>
+        <w:tc>
+          <w:tcPr>
+            <w:tcW w:w="2831" w:type="dxa"/>
+          </w:tcPr>
+          <w:p>
+            <w:r>
+              <w:t>Método de pago</w:t>
+            </w:r>
+          </w:p>
+        </w:tc>
+        <w:tc>
+          <w:tcPr>
+            <w:tcW w:w="2832" w:type="dxa"/>
+          </w:tcPr>
+          <w:p>
+            <w:proofErr w:type="spellStart"/>
+            <w:r>
+              <w:t>String</w:t>
+            </w:r>
+            <w:proofErr w:type="spellEnd"/>
+          </w:p>
+        </w:tc>
+      </w:tr>
+      <w:tr>
+        <w:tc>
+          <w:tcPr>
+            <w:tcW w:w="2831" w:type="dxa"/>
+          </w:tcPr>
+          <w:p>
+            <w:proofErr w:type="spellStart"/>
+            <w:r>
+              <w:t>Select</w:t>
+            </w:r>
+            <w:proofErr w:type="spellEnd"/>
+            <w:r>
+              <w:t xml:space="preserve"> Box</w:t>
+            </w:r>
+          </w:p>
+        </w:tc>
+        <w:tc>
+          <w:tcPr>
+            <w:tcW w:w="2831" w:type="dxa"/>
+          </w:tcPr>
+          <w:p>
+            <w:r>
+              <w:t>Estado</w:t>
+            </w:r>
+          </w:p>
+        </w:tc>
+        <w:tc>
+          <w:tcPr>
+            <w:tcW w:w="2832" w:type="dxa"/>
+          </w:tcPr>
+          <w:p>
+            <w:proofErr w:type="spellStart"/>
+            <w:r>
+              <w:t>String</w:t>
+            </w:r>
+            <w:proofErr w:type="spellEnd"/>
+          </w:p>
+        </w:tc>
+      </w:tr>
+    </w:tbl>
+    <w:p/>
+    <w:tbl>
+      <w:tblPr>
+        <w:tblStyle w:val="Tablaconcuadrcula"/>
+        <w:tblW w:w="0" w:type="auto"/>
+        <w:tblLook w:val="04A0" w:firstRow="1" w:lastRow="0" w:firstColumn="1" w:lastColumn="0" w:noHBand="0" w:noVBand="1"/>
+      </w:tblPr>
+      <w:tblGrid>
+        <w:gridCol w:w="2831"/>
+        <w:gridCol w:w="2831"/>
+        <w:gridCol w:w="2832"/>
+      </w:tblGrid>
+      <w:tr>
+        <w:tc>
+          <w:tcPr>
+            <w:tcW w:w="8494" w:type="dxa"/>
+            <w:gridSpan w:val="3"/>
+          </w:tcPr>
+          <w:p>
+            <w:pPr>
+              <w:jc w:val="center"/>
+            </w:pPr>
+            <w:r>
+              <w:rPr>
+                <w:b/>
+              </w:rPr>
+              <w:t xml:space="preserve">Pantalla: </w:t>
+            </w:r>
+            <w:r>
+              <w:t>Buscar Cotización (</w:t>
+            </w:r>
+            <w:proofErr w:type="spellStart"/>
+            <w:r>
+              <w:t>Admin</w:t>
+            </w:r>
+            <w:proofErr w:type="spellEnd"/>
+            <w:r>
+              <w:t>)</w:t>
+            </w:r>
+          </w:p>
+        </w:tc>
+      </w:tr>
+      <w:tr>
+        <w:tc>
+          <w:tcPr>
+            <w:tcW w:w="2831" w:type="dxa"/>
+          </w:tcPr>
+          <w:p>
+            <w:r>
+              <w:t>Componente</w:t>
+            </w:r>
+          </w:p>
+        </w:tc>
+        <w:tc>
+          <w:tcPr>
+            <w:tcW w:w="2831" w:type="dxa"/>
+          </w:tcPr>
+          <w:p>
+            <w:r>
+              <w:t>Dato</w:t>
+            </w:r>
+          </w:p>
+        </w:tc>
+        <w:tc>
+          <w:tcPr>
+            <w:tcW w:w="2832" w:type="dxa"/>
+          </w:tcPr>
+          <w:p>
+            <w:r>
+              <w:t>Tipo de dato</w:t>
+            </w:r>
+          </w:p>
+        </w:tc>
+      </w:tr>
+      <w:tr>
+        <w:tc>
+          <w:tcPr>
+            <w:tcW w:w="2831" w:type="dxa"/>
+          </w:tcPr>
+          <w:p>
+            <w:r>
+              <w:t>Text Box 1</w:t>
+            </w:r>
+          </w:p>
+        </w:tc>
+        <w:tc>
+          <w:tcPr>
+            <w:tcW w:w="2831" w:type="dxa"/>
+          </w:tcPr>
+          <w:p>
+            <w:r>
+              <w:t>Nro. Cotización</w:t>
+            </w:r>
+          </w:p>
+        </w:tc>
+        <w:tc>
+          <w:tcPr>
+            <w:tcW w:w="2832" w:type="dxa"/>
+          </w:tcPr>
+          <w:p>
+            <w:proofErr w:type="spellStart"/>
+            <w:r>
+              <w:t>Int</w:t>
+            </w:r>
+            <w:proofErr w:type="spellEnd"/>
+          </w:p>
+        </w:tc>
+      </w:tr>
+      <w:tr>
+        <w:tc>
+          <w:tcPr>
+            <w:tcW w:w="2831" w:type="dxa"/>
+          </w:tcPr>
+          <w:p>
+            <w:proofErr w:type="spellStart"/>
+            <w:r>
+              <w:t>Select</w:t>
+            </w:r>
+            <w:proofErr w:type="spellEnd"/>
+            <w:r>
+              <w:t xml:space="preserve"> Box</w:t>
+            </w:r>
+          </w:p>
+        </w:tc>
+        <w:tc>
+          <w:tcPr>
+            <w:tcW w:w="2831" w:type="dxa"/>
+          </w:tcPr>
+          <w:p>
+            <w:r>
+              <w:t>Estado</w:t>
+            </w:r>
+          </w:p>
+        </w:tc>
+        <w:tc>
+          <w:tcPr>
+            <w:tcW w:w="2832" w:type="dxa"/>
+          </w:tcPr>
+          <w:p>
+            <w:proofErr w:type="spellStart"/>
+            <w:r>
+              <w:t>String</w:t>
+            </w:r>
+            <w:proofErr w:type="spellEnd"/>
+          </w:p>
+        </w:tc>
+      </w:tr>
+      <w:tr>
+        <w:tc>
+          <w:tcPr>
+            <w:tcW w:w="2831" w:type="dxa"/>
+          </w:tcPr>
+          <w:p>
+            <w:r>
+              <w:t>Text Box 2</w:t>
+            </w:r>
+          </w:p>
+        </w:tc>
+        <w:tc>
+          <w:tcPr>
+            <w:tcW w:w="2831" w:type="dxa"/>
+          </w:tcPr>
+          <w:p>
+            <w:r>
+              <w:t>DNI Cliente</w:t>
+            </w:r>
+          </w:p>
+        </w:tc>
+        <w:tc>
+          <w:tcPr>
+            <w:tcW w:w="2832" w:type="dxa"/>
+          </w:tcPr>
+          <w:p>
+            <w:proofErr w:type="spellStart"/>
+            <w:r>
+              <w:t>Int</w:t>
+            </w:r>
+            <w:proofErr w:type="spellEnd"/>
+          </w:p>
+        </w:tc>
+      </w:tr>
+      <w:tr>
+        <w:tc>
+          <w:tcPr>
+            <w:tcW w:w="2831" w:type="dxa"/>
+          </w:tcPr>
+          <w:p>
+            <w:r>
+              <w:t>Text Box 3</w:t>
+            </w:r>
+          </w:p>
+        </w:tc>
+        <w:tc>
+          <w:tcPr>
+            <w:tcW w:w="2831" w:type="dxa"/>
+          </w:tcPr>
+          <w:p>
+            <w:r>
+              <w:t>Fecha</w:t>
+            </w:r>
+          </w:p>
+        </w:tc>
+        <w:tc>
+          <w:tcPr>
+            <w:tcW w:w="2832" w:type="dxa"/>
+          </w:tcPr>
+          <w:p>
+            <w:r>
+              <w:t>Date</w:t>
+            </w:r>
+          </w:p>
+        </w:tc>
+      </w:tr>
+      <w:tr>
+        <w:tc>
+          <w:tcPr>
+            <w:tcW w:w="2831" w:type="dxa"/>
+          </w:tcPr>
+          <w:p>
+            <w:r>
+              <w:t xml:space="preserve">Tabla </w:t>
+            </w:r>
+          </w:p>
+        </w:tc>
+        <w:tc>
+          <w:tcPr>
+            <w:tcW w:w="2831" w:type="dxa"/>
+          </w:tcPr>
+          <w:p>
+            <w:r>
+              <w:t>Cotizaciones</w:t>
+            </w:r>
+          </w:p>
+        </w:tc>
+        <w:tc>
+          <w:tcPr>
+            <w:tcW w:w="2832" w:type="dxa"/>
+          </w:tcPr>
+          <w:p>
+            <w:r>
+              <w:t>Datos de Cotización</w:t>
+            </w:r>
+          </w:p>
+        </w:tc>
+      </w:tr>
+      <w:tr>
+        <w:tc>
+          <w:tcPr>
+            <w:tcW w:w="2831" w:type="dxa"/>
+          </w:tcPr>
+          <w:p>
+            <w:r>
+              <w:t>Columna 1</w:t>
+            </w:r>
+          </w:p>
+        </w:tc>
+        <w:tc>
+          <w:tcPr>
+            <w:tcW w:w="2831" w:type="dxa"/>
+          </w:tcPr>
+          <w:p>
+            <w:proofErr w:type="spellStart"/>
+            <w:r>
+              <w:t>Checkbox</w:t>
+            </w:r>
+            <w:proofErr w:type="spellEnd"/>
+          </w:p>
+        </w:tc>
+        <w:tc>
+          <w:tcPr>
+            <w:tcW w:w="2832" w:type="dxa"/>
+          </w:tcPr>
+          <w:p>
+            <w:proofErr w:type="spellStart"/>
+            <w:r>
+              <w:t>Boolean</w:t>
+            </w:r>
+            <w:proofErr w:type="spellEnd"/>
+          </w:p>
+        </w:tc>
+      </w:tr>
+      <w:tr>
+        <w:tc>
+          <w:tcPr>
+            <w:tcW w:w="2831" w:type="dxa"/>
+          </w:tcPr>
+          <w:p>
+            <w:r>
+              <w:t>Columna 2</w:t>
+            </w:r>
+          </w:p>
+        </w:tc>
+        <w:tc>
+          <w:tcPr>
+            <w:tcW w:w="2831" w:type="dxa"/>
+          </w:tcPr>
+          <w:p>
+            <w:r>
+              <w:t>Nro. Cotización</w:t>
+            </w:r>
+          </w:p>
+        </w:tc>
+        <w:tc>
+          <w:tcPr>
+            <w:tcW w:w="2832" w:type="dxa"/>
+          </w:tcPr>
+          <w:p>
+            <w:proofErr w:type="spellStart"/>
+            <w:r>
+              <w:t>Int</w:t>
+            </w:r>
+            <w:proofErr w:type="spellEnd"/>
+          </w:p>
+        </w:tc>
+      </w:tr>
+      <w:tr>
+        <w:tc>
+          <w:tcPr>
+            <w:tcW w:w="2831" w:type="dxa"/>
+          </w:tcPr>
+          <w:p>
+            <w:r>
+              <w:t>Columna 3</w:t>
+            </w:r>
+          </w:p>
+        </w:tc>
+        <w:tc>
+          <w:tcPr>
+            <w:tcW w:w="2831" w:type="dxa"/>
+          </w:tcPr>
+          <w:p>
+            <w:r>
+              <w:t>DNI Cliente</w:t>
+            </w:r>
+          </w:p>
+        </w:tc>
+        <w:tc>
+          <w:tcPr>
+            <w:tcW w:w="2832" w:type="dxa"/>
+          </w:tcPr>
+          <w:p>
+            <w:proofErr w:type="spellStart"/>
+            <w:r>
+              <w:t>Int</w:t>
+            </w:r>
+            <w:proofErr w:type="spellEnd"/>
+          </w:p>
+        </w:tc>
+      </w:tr>
+      <w:tr>
+        <w:tc>
+          <w:tcPr>
+            <w:tcW w:w="2831" w:type="dxa"/>
+          </w:tcPr>
+          <w:p>
+            <w:r>
+              <w:t>Columna 4</w:t>
+            </w:r>
+          </w:p>
+        </w:tc>
+        <w:tc>
+          <w:tcPr>
+            <w:tcW w:w="2831" w:type="dxa"/>
+          </w:tcPr>
+          <w:p>
+            <w:r>
+              <w:t>Fecha</w:t>
+            </w:r>
+          </w:p>
+        </w:tc>
+        <w:tc>
+          <w:tcPr>
+            <w:tcW w:w="2832" w:type="dxa"/>
+          </w:tcPr>
+          <w:p>
+            <w:r>
+              <w:t>Date</w:t>
+            </w:r>
+          </w:p>
+        </w:tc>
+      </w:tr>
+      <w:tr>
+        <w:tc>
+          <w:tcPr>
+            <w:tcW w:w="2831" w:type="dxa"/>
+          </w:tcPr>
+          <w:p>
+            <w:r>
+              <w:t>Columna 5</w:t>
+            </w:r>
+          </w:p>
+        </w:tc>
+        <w:tc>
+          <w:tcPr>
+            <w:tcW w:w="2831" w:type="dxa"/>
+          </w:tcPr>
+          <w:p>
+            <w:r>
+              <w:t>Total</w:t>
+            </w:r>
+          </w:p>
+        </w:tc>
+        <w:tc>
+          <w:tcPr>
+            <w:tcW w:w="2832" w:type="dxa"/>
+          </w:tcPr>
+          <w:p>
+            <w:proofErr w:type="spellStart"/>
+            <w:r>
+              <w:t>Int</w:t>
+            </w:r>
+            <w:proofErr w:type="spellEnd"/>
+          </w:p>
+        </w:tc>
+      </w:tr>
+      <w:tr>
+        <w:tc>
+          <w:tcPr>
+            <w:tcW w:w="2831" w:type="dxa"/>
+          </w:tcPr>
+          <w:p>
+            <w:r>
+              <w:t>Columna 6</w:t>
+            </w:r>
+          </w:p>
+        </w:tc>
+        <w:tc>
+          <w:tcPr>
+            <w:tcW w:w="2831" w:type="dxa"/>
+          </w:tcPr>
+          <w:p>
+            <w:r>
+              <w:t>Estado</w:t>
+            </w:r>
+          </w:p>
+        </w:tc>
+        <w:tc>
+          <w:tcPr>
+            <w:tcW w:w="2832" w:type="dxa"/>
+          </w:tcPr>
+          <w:p>
+            <w:proofErr w:type="spellStart"/>
+            <w:r>
+              <w:t>String</w:t>
+            </w:r>
+            <w:proofErr w:type="spellEnd"/>
+          </w:p>
+        </w:tc>
+      </w:tr>
+    </w:tbl>
+    <w:p/>
+    <w:tbl>
+      <w:tblPr>
+        <w:tblStyle w:val="Tablaconcuadrcula"/>
+        <w:tblW w:w="0" w:type="auto"/>
+        <w:tblLook w:val="04A0" w:firstRow="1" w:lastRow="0" w:firstColumn="1" w:lastColumn="0" w:noHBand="0" w:noVBand="1"/>
+      </w:tblPr>
+      <w:tblGrid>
+        <w:gridCol w:w="2831"/>
+        <w:gridCol w:w="2831"/>
+        <w:gridCol w:w="2832"/>
+      </w:tblGrid>
+      <w:tr>
+        <w:tc>
+          <w:tcPr>
+            <w:tcW w:w="8494" w:type="dxa"/>
+            <w:gridSpan w:val="3"/>
+          </w:tcPr>
+          <w:p>
+            <w:pPr>
+              <w:jc w:val="center"/>
+            </w:pPr>
+            <w:r>
+              <w:rPr>
+                <w:b/>
+              </w:rPr>
+              <w:t xml:space="preserve">Pantalla: </w:t>
+            </w:r>
+            <w:r>
+              <w:t>Buscar Pedido</w:t>
+            </w:r>
+            <w:r>
+              <w:t xml:space="preserve"> (</w:t>
+            </w:r>
+            <w:proofErr w:type="spellStart"/>
+            <w:r>
+              <w:t>Admin</w:t>
+            </w:r>
+            <w:proofErr w:type="spellEnd"/>
+            <w:r>
+              <w:t>)</w:t>
+            </w:r>
+          </w:p>
+        </w:tc>
+      </w:tr>
+      <w:tr>
+        <w:tc>
+          <w:tcPr>
+            <w:tcW w:w="2831" w:type="dxa"/>
+          </w:tcPr>
+          <w:p>
+            <w:r>
+              <w:t>Componente</w:t>
+            </w:r>
+          </w:p>
+        </w:tc>
+        <w:tc>
+          <w:tcPr>
+            <w:tcW w:w="2831" w:type="dxa"/>
+          </w:tcPr>
+          <w:p>
+            <w:r>
+              <w:t>Dato</w:t>
+            </w:r>
+          </w:p>
+        </w:tc>
+        <w:tc>
+          <w:tcPr>
+            <w:tcW w:w="2832" w:type="dxa"/>
+          </w:tcPr>
+          <w:p>
+            <w:r>
+              <w:t>Tipo de dato</w:t>
+            </w:r>
+          </w:p>
+        </w:tc>
+      </w:tr>
+      <w:tr>
+        <w:tc>
+          <w:tcPr>
+            <w:tcW w:w="2831" w:type="dxa"/>
+          </w:tcPr>
+          <w:p>
+            <w:r>
+              <w:t>Text Box 1</w:t>
+            </w:r>
+          </w:p>
+        </w:tc>
+        <w:tc>
+          <w:tcPr>
+            <w:tcW w:w="2831" w:type="dxa"/>
+          </w:tcPr>
+          <w:p>
+            <w:r>
+              <w:t>Nro. Pedido</w:t>
+            </w:r>
+          </w:p>
+        </w:tc>
+        <w:tc>
+          <w:tcPr>
+            <w:tcW w:w="2832" w:type="dxa"/>
+          </w:tcPr>
+          <w:p>
+            <w:proofErr w:type="spellStart"/>
+            <w:r>
+              <w:t>Int</w:t>
+            </w:r>
+            <w:proofErr w:type="spellEnd"/>
+          </w:p>
+        </w:tc>
+      </w:tr>
+      <w:tr>
+        <w:tc>
+          <w:tcPr>
+            <w:tcW w:w="2831" w:type="dxa"/>
+          </w:tcPr>
+          <w:p>
+            <w:r>
+              <w:t>Text Box 2</w:t>
+            </w:r>
+          </w:p>
+        </w:tc>
+        <w:tc>
+          <w:tcPr>
+            <w:tcW w:w="2831" w:type="dxa"/>
+          </w:tcPr>
+          <w:p>
+            <w:r>
+              <w:t>Nro. Cotización</w:t>
+            </w:r>
+          </w:p>
+        </w:tc>
+        <w:tc>
+          <w:tcPr>
+            <w:tcW w:w="2832" w:type="dxa"/>
+          </w:tcPr>
+          <w:p>
+            <w:proofErr w:type="spellStart"/>
+            <w:r>
+              <w:t>Int</w:t>
+            </w:r>
+            <w:proofErr w:type="spellEnd"/>
+          </w:p>
+        </w:tc>
+      </w:tr>
+      <w:tr>
+        <w:tc>
+          <w:tcPr>
+            <w:tcW w:w="2831" w:type="dxa"/>
+          </w:tcPr>
+          <w:p>
+            <w:r>
+              <w:t>Text Box 3</w:t>
+            </w:r>
+          </w:p>
+        </w:tc>
+        <w:tc>
+          <w:tcPr>
+            <w:tcW w:w="2831" w:type="dxa"/>
+          </w:tcPr>
+          <w:p>
+            <w:r>
+              <w:t>DNI Cliente</w:t>
+            </w:r>
+          </w:p>
+        </w:tc>
+        <w:tc>
+          <w:tcPr>
+            <w:tcW w:w="2832" w:type="dxa"/>
+          </w:tcPr>
+          <w:p>
+            <w:r>
+              <w:t>Int</w:t>
+            </w:r>
+          </w:p>
+        </w:tc>
+      </w:tr>
+      <w:tr>
+        <w:tc>
+          <w:tcPr>
+            <w:tcW w:w="2831" w:type="dxa"/>
+          </w:tcPr>
+          <w:p>
+            <w:proofErr w:type="spellStart"/>
+            <w:r>
+              <w:t>Select</w:t>
+            </w:r>
+            <w:proofErr w:type="spellEnd"/>
+            <w:r>
+              <w:t xml:space="preserve"> Box</w:t>
+            </w:r>
+          </w:p>
+        </w:tc>
+        <w:tc>
+          <w:tcPr>
+            <w:tcW w:w="2831" w:type="dxa"/>
+          </w:tcPr>
+          <w:p>
+            <w:r>
+              <w:t>Estado</w:t>
+            </w:r>
+          </w:p>
+        </w:tc>
+        <w:tc>
+          <w:tcPr>
+            <w:tcW w:w="2832" w:type="dxa"/>
+          </w:tcPr>
+          <w:p>
+            <w:proofErr w:type="spellStart"/>
+            <w:r>
+              <w:t>String</w:t>
+            </w:r>
+            <w:proofErr w:type="spellEnd"/>
+          </w:p>
+        </w:tc>
+      </w:tr>
+      <w:tr>
+        <w:tc>
+          <w:tcPr>
+            <w:tcW w:w="2831" w:type="dxa"/>
+          </w:tcPr>
+          <w:p>
+            <w:r>
+              <w:t xml:space="preserve">Tabla </w:t>
+            </w:r>
+          </w:p>
+        </w:tc>
+        <w:tc>
+          <w:tcPr>
+            <w:tcW w:w="2831" w:type="dxa"/>
+          </w:tcPr>
+          <w:p>
+            <w:r>
+              <w:t>Pedidos</w:t>
+            </w:r>
+          </w:p>
+        </w:tc>
+        <w:tc>
+          <w:tcPr>
+            <w:tcW w:w="2832" w:type="dxa"/>
+          </w:tcPr>
+          <w:p>
+            <w:r>
+              <w:t>Datos de Pedido</w:t>
+            </w:r>
+          </w:p>
+        </w:tc>
+      </w:tr>
+      <w:tr>
+        <w:tc>
+          <w:tcPr>
+            <w:tcW w:w="2831" w:type="dxa"/>
+          </w:tcPr>
+          <w:p>
+            <w:r>
+              <w:t>Columna 1</w:t>
+            </w:r>
+          </w:p>
+        </w:tc>
+        <w:tc>
+          <w:tcPr>
+            <w:tcW w:w="2831" w:type="dxa"/>
+          </w:tcPr>
+          <w:p>
+            <w:proofErr w:type="spellStart"/>
+            <w:r>
+              <w:t>Checkbox</w:t>
+            </w:r>
+            <w:proofErr w:type="spellEnd"/>
+          </w:p>
+        </w:tc>
+        <w:tc>
+          <w:tcPr>
+            <w:tcW w:w="2832" w:type="dxa"/>
+          </w:tcPr>
+          <w:p>
+            <w:proofErr w:type="spellStart"/>
+            <w:r>
+              <w:t>Boolean</w:t>
+            </w:r>
+            <w:proofErr w:type="spellEnd"/>
+          </w:p>
+        </w:tc>
+      </w:tr>
+      <w:tr>
+        <w:tc>
+          <w:tcPr>
+            <w:tcW w:w="2831" w:type="dxa"/>
+          </w:tcPr>
+          <w:p>
+            <w:r>
+              <w:t>Columna 2</w:t>
+            </w:r>
+          </w:p>
+        </w:tc>
+        <w:tc>
+          <w:tcPr>
+            <w:tcW w:w="2831" w:type="dxa"/>
+          </w:tcPr>
+          <w:p>
+            <w:r>
+              <w:t>Nro. Pedido</w:t>
+            </w:r>
+          </w:p>
+        </w:tc>
+        <w:tc>
+          <w:tcPr>
+            <w:tcW w:w="2832" w:type="dxa"/>
+          </w:tcPr>
+          <w:p>
+            <w:proofErr w:type="spellStart"/>
+            <w:r>
+              <w:t>Int</w:t>
+            </w:r>
+            <w:proofErr w:type="spellEnd"/>
+          </w:p>
+        </w:tc>
+      </w:tr>
+      <w:tr>
+        <w:tc>
+          <w:tcPr>
+            <w:tcW w:w="2831" w:type="dxa"/>
+          </w:tcPr>
+          <w:p>
+            <w:r>
+              <w:t>Columna 3</w:t>
+            </w:r>
+          </w:p>
+        </w:tc>
+        <w:tc>
+          <w:tcPr>
+            <w:tcW w:w="2831" w:type="dxa"/>
+          </w:tcPr>
+          <w:p>
+            <w:r>
+              <w:t xml:space="preserve">Nro. Pedido </w:t>
             </w:r>
           </w:p>
         </w:tc>
@@ -8908,7 +13473,7 @@
   <w:style w:type="paragraph" w:default="1" w:styleId="Normal">
     <w:name w:val="Normal"/>
     <w:qFormat/>
-    <w:rsid w:val="00C679B3"/>
+    <w:rsid w:val="002F5408"/>
   </w:style>
   <w:style w:type="character" w:default="1" w:styleId="Fuentedeprrafopredeter">
     <w:name w:val="Default Paragraph Font"/>

</xml_diff>